<commit_message>
linux upto 26 updated & few cpp notes also updated
</commit_message>
<xml_diff>
--- a/CPP_NOTES.docx
+++ b/CPP_NOTES.docx
@@ -12,6 +12,2151 @@
       </w:pPr>
       <w:r>
         <w:t>A const object can only call const functions. To fix the error, we must make getValue() a const function.</w:t>
+      </w:r>
+    </w:p>
+    <w:p>
+      <w:pPr>
+        <w:pStyle w:val="ListParagraph"/>
+        <w:numPr>
+          <w:ilvl w:val="0"/>
+          <w:numId w:val="1"/>
+        </w:numPr>
+      </w:pPr>
+      <w:r>
+        <w:t>Like structures, class objects can be initialized.</w:t>
+      </w:r>
+    </w:p>
+    <w:p>
+      <w:pPr>
+        <w:pStyle w:val="ListParagraph"/>
+        <w:numPr>
+          <w:ilvl w:val="0"/>
+          <w:numId w:val="1"/>
+        </w:numPr>
+      </w:pPr>
+      <w:r>
+        <w:t xml:space="preserve">Unlike new, malloc() doesn't call constructor (See </w:t>
+      </w:r>
+      <w:hyperlink r:id="rId5" w:tgtFrame="_blank" w:history="1">
+        <w:r>
+          <w:rPr>
+            <w:rStyle w:val="Hyperlink"/>
+          </w:rPr>
+          <w:t>this</w:t>
+        </w:r>
+      </w:hyperlink>
+      <w:r>
+        <w:t>) If we replace malloc() with new, the constructor is called</w:t>
+      </w:r>
+      <w:r>
+        <w:t>.</w:t>
+      </w:r>
+    </w:p>
+    <w:p>
+      <w:pPr>
+        <w:pStyle w:val="ListParagraph"/>
+        <w:ind w:left="1080"/>
+      </w:pPr>
+    </w:p>
+    <w:p>
+      <w:r>
+        <w:rPr>
+          <w:rFonts w:ascii="Times New Roman" w:eastAsia="Times New Roman" w:hAnsi="Times New Roman" w:cs="Times New Roman"/>
+          <w:b/>
+          <w:bCs/>
+          <w:noProof w:val="0"/>
+          <w:kern w:val="36"/>
+          <w:sz w:val="48"/>
+          <w:szCs w:val="48"/>
+          <w:lang w:eastAsia="en-IN"/>
+        </w:rPr>
+        <w:t>1.</w:t>
+      </w:r>
+      <w:r>
+        <w:rPr>
+          <w:rFonts w:ascii="Times New Roman" w:eastAsia="Times New Roman" w:hAnsi="Times New Roman" w:cs="Times New Roman"/>
+          <w:b/>
+          <w:bCs/>
+          <w:noProof w:val="0"/>
+          <w:kern w:val="36"/>
+          <w:sz w:val="48"/>
+          <w:szCs w:val="48"/>
+          <w:lang w:eastAsia="en-IN"/>
+        </w:rPr>
+        <w:t>When do we use Initializer List in C++?</w:t>
+      </w:r>
+    </w:p>
+    <w:p>
+      <w:pPr>
+        <w:spacing w:before="100" w:beforeAutospacing="1" w:after="100" w:afterAutospacing="1" w:line="240" w:lineRule="auto"/>
+        <w:rPr>
+          <w:rFonts w:ascii="Times New Roman" w:eastAsia="Times New Roman" w:hAnsi="Times New Roman" w:cs="Times New Roman"/>
+          <w:noProof w:val="0"/>
+          <w:sz w:val="24"/>
+          <w:szCs w:val="24"/>
+          <w:lang w:eastAsia="en-IN"/>
+        </w:rPr>
+      </w:pPr>
+      <w:r>
+        <w:rPr>
+          <w:rFonts w:ascii="Times New Roman" w:eastAsia="Times New Roman" w:hAnsi="Times New Roman" w:cs="Times New Roman"/>
+          <w:noProof w:val="0"/>
+          <w:sz w:val="24"/>
+          <w:szCs w:val="24"/>
+          <w:lang w:eastAsia="en-IN"/>
+        </w:rPr>
+        <w:t>Initializer List is used in initializing the data members of a class. The list of members to be initialized is indicated with constructor as a comma-separated list followed by a colon. Following is an example that uses the initializer list to initialize x and y of Point class.</w:t>
+      </w:r>
+    </w:p>
+    <w:p>
+      <w:pPr>
+        <w:spacing w:after="0" w:line="240" w:lineRule="auto"/>
+        <w:rPr>
+          <w:rFonts w:ascii="Times New Roman" w:eastAsia="Times New Roman" w:hAnsi="Times New Roman" w:cs="Times New Roman"/>
+          <w:noProof w:val="0"/>
+          <w:sz w:val="24"/>
+          <w:szCs w:val="24"/>
+          <w:lang w:eastAsia="en-IN"/>
+        </w:rPr>
+      </w:pPr>
+      <w:r>
+        <w:rPr>
+          <w:rFonts w:ascii="Times New Roman" w:eastAsia="Times New Roman" w:hAnsi="Times New Roman" w:cs="Times New Roman"/>
+          <w:noProof w:val="0"/>
+          <w:sz w:val="24"/>
+          <w:szCs w:val="24"/>
+          <w:lang w:eastAsia="en-IN"/>
+        </w:rPr>
+        <w:t xml:space="preserve">Take a step-up from those "Hello World" programs. Learn to implement data structures like Heap, Stacks, Linked List and many more! Check out our </w:t>
+      </w:r>
+      <w:hyperlink r:id="rId6" w:tgtFrame="_blank" w:history="1">
+        <w:r>
+          <w:rPr>
+            <w:rFonts w:ascii="Times New Roman" w:eastAsia="Times New Roman" w:hAnsi="Times New Roman" w:cs="Times New Roman"/>
+            <w:b/>
+            <w:bCs/>
+            <w:noProof w:val="0"/>
+            <w:color w:val="0000FF"/>
+            <w:sz w:val="24"/>
+            <w:szCs w:val="24"/>
+            <w:u w:val="single"/>
+            <w:lang w:eastAsia="en-IN"/>
+          </w:rPr>
+          <w:t>Data Structures in C</w:t>
+        </w:r>
+      </w:hyperlink>
+      <w:r>
+        <w:rPr>
+          <w:rFonts w:ascii="Times New Roman" w:eastAsia="Times New Roman" w:hAnsi="Times New Roman" w:cs="Times New Roman"/>
+          <w:noProof w:val="0"/>
+          <w:sz w:val="24"/>
+          <w:szCs w:val="24"/>
+          <w:lang w:eastAsia="en-IN"/>
+        </w:rPr>
+        <w:t xml:space="preserve"> course to start learning today.</w:t>
+      </w:r>
+    </w:p>
+    <w:tbl>
+      <w:tblPr>
+        <w:tblW w:w="0" w:type="auto"/>
+        <w:tblCellSpacing w:w="0" w:type="dxa"/>
+        <w:tblCellMar>
+          <w:left w:w="0" w:type="dxa"/>
+          <w:right w:w="0" w:type="dxa"/>
+        </w:tblCellMar>
+        <w:tblLook w:val="04A0" w:firstRow="1" w:lastRow="0" w:firstColumn="1" w:lastColumn="0" w:noHBand="0" w:noVBand="1"/>
+      </w:tblPr>
+      <w:tblGrid>
+        <w:gridCol w:w="9026"/>
+      </w:tblGrid>
+      <w:tr>
+        <w:trPr>
+          <w:tblCellSpacing w:w="0" w:type="dxa"/>
+        </w:trPr>
+        <w:tc>
+          <w:tcPr>
+            <w:tcW w:w="0" w:type="auto"/>
+            <w:vAlign w:val="center"/>
+            <w:hideMark/>
+          </w:tcPr>
+          <w:p>
+            <w:pPr>
+              <w:spacing w:after="0" w:line="240" w:lineRule="auto"/>
+              <w:rPr>
+                <w:rFonts w:ascii="Times New Roman" w:eastAsia="Times New Roman" w:hAnsi="Times New Roman" w:cs="Times New Roman"/>
+                <w:noProof w:val="0"/>
+                <w:sz w:val="24"/>
+                <w:szCs w:val="24"/>
+                <w:lang w:eastAsia="en-IN"/>
+              </w:rPr>
+            </w:pPr>
+            <w:r>
+              <w:rPr>
+                <w:rFonts w:ascii="Times New Roman" w:eastAsia="Times New Roman" w:hAnsi="Times New Roman" w:cs="Times New Roman"/>
+                <w:noProof w:val="0"/>
+                <w:sz w:val="24"/>
+                <w:szCs w:val="24"/>
+                <w:lang w:eastAsia="en-IN"/>
+              </w:rPr>
+              <w:drawing>
+                <wp:inline distT="0" distB="0" distL="0" distR="0" wp14:anchorId="58044973" wp14:editId="37829B71">
+                  <wp:extent cx="5731510" cy="4408170"/>
+                  <wp:effectExtent l="0" t="0" r="2540" b="0"/>
+                  <wp:docPr id="1" name="Picture 1"/>
+                  <wp:cNvGraphicFramePr>
+                    <a:graphicFrameLocks xmlns:a="http://schemas.openxmlformats.org/drawingml/2006/main" noChangeAspect="1"/>
+                  </wp:cNvGraphicFramePr>
+                  <a:graphic xmlns:a="http://schemas.openxmlformats.org/drawingml/2006/main">
+                    <a:graphicData uri="http://schemas.openxmlformats.org/drawingml/2006/picture">
+                      <pic:pic xmlns:pic="http://schemas.openxmlformats.org/drawingml/2006/picture">
+                        <pic:nvPicPr>
+                          <pic:cNvPr id="1" name=""/>
+                          <pic:cNvPicPr/>
+                        </pic:nvPicPr>
+                        <pic:blipFill>
+                          <a:blip r:embed="rId7"/>
+                          <a:stretch>
+                            <a:fillRect/>
+                          </a:stretch>
+                        </pic:blipFill>
+                        <pic:spPr>
+                          <a:xfrm>
+                            <a:off x="0" y="0"/>
+                            <a:ext cx="5731510" cy="4408170"/>
+                          </a:xfrm>
+                          <a:prstGeom prst="rect">
+                            <a:avLst/>
+                          </a:prstGeom>
+                        </pic:spPr>
+                      </pic:pic>
+                    </a:graphicData>
+                  </a:graphic>
+                </wp:inline>
+              </w:drawing>
+            </w:r>
+          </w:p>
+        </w:tc>
+      </w:tr>
+    </w:tbl>
+    <w:p>
+      <w:pPr>
+        <w:spacing w:before="100" w:beforeAutospacing="1" w:after="100" w:afterAutospacing="1" w:line="240" w:lineRule="auto"/>
+        <w:rPr>
+          <w:rFonts w:ascii="Times New Roman" w:eastAsia="Times New Roman" w:hAnsi="Times New Roman" w:cs="Times New Roman"/>
+          <w:noProof w:val="0"/>
+          <w:sz w:val="24"/>
+          <w:szCs w:val="24"/>
+          <w:lang w:eastAsia="en-IN"/>
+        </w:rPr>
+      </w:pPr>
+      <w:r>
+        <w:rPr>
+          <w:rFonts w:ascii="Times New Roman" w:eastAsia="Times New Roman" w:hAnsi="Times New Roman" w:cs="Times New Roman"/>
+          <w:noProof w:val="0"/>
+          <w:sz w:val="24"/>
+          <w:szCs w:val="24"/>
+          <w:lang w:eastAsia="en-IN"/>
+        </w:rPr>
+        <w:t>The above code is just an example for syntax of the Initializer list. In the above code, x and y can also be easily initialed inside the constructor. But there are situations where initialization of data members inside constructor doesn’t work and Initializer List must be used. Following are such cases:</w:t>
+      </w:r>
+      <w:r>
+        <w:rPr>
+          <w:rFonts w:ascii="Times New Roman" w:eastAsia="Times New Roman" w:hAnsi="Times New Roman" w:cs="Times New Roman"/>
+          <w:noProof w:val="0"/>
+          <w:sz w:val="24"/>
+          <w:szCs w:val="24"/>
+          <w:lang w:eastAsia="en-IN"/>
+        </w:rPr>
+        <w:br/>
+      </w:r>
+      <w:r>
+        <w:rPr>
+          <w:rFonts w:ascii="Times New Roman" w:eastAsia="Times New Roman" w:hAnsi="Times New Roman" w:cs="Times New Roman"/>
+          <w:b/>
+          <w:bCs/>
+          <w:noProof w:val="0"/>
+          <w:sz w:val="24"/>
+          <w:szCs w:val="24"/>
+          <w:lang w:eastAsia="en-IN"/>
+        </w:rPr>
+        <w:t>1) For initialization of non-static const data members:</w:t>
+      </w:r>
+      <w:r>
+        <w:rPr>
+          <w:rFonts w:ascii="Times New Roman" w:eastAsia="Times New Roman" w:hAnsi="Times New Roman" w:cs="Times New Roman"/>
+          <w:noProof w:val="0"/>
+          <w:sz w:val="24"/>
+          <w:szCs w:val="24"/>
+          <w:lang w:eastAsia="en-IN"/>
+        </w:rPr>
+        <w:t> </w:t>
+      </w:r>
+      <w:r>
+        <w:rPr>
+          <w:rFonts w:ascii="Times New Roman" w:eastAsia="Times New Roman" w:hAnsi="Times New Roman" w:cs="Times New Roman"/>
+          <w:noProof w:val="0"/>
+          <w:sz w:val="24"/>
+          <w:szCs w:val="24"/>
+          <w:lang w:eastAsia="en-IN"/>
+        </w:rPr>
+        <w:br/>
+        <w:t xml:space="preserve">const data members must be initialized using Initializer List. In the following example, “t” is a const data member of Test class and is initialized using Initializer List. Reason for </w:t>
+      </w:r>
+      <w:r>
+        <w:rPr>
+          <w:rFonts w:ascii="Times New Roman" w:eastAsia="Times New Roman" w:hAnsi="Times New Roman" w:cs="Times New Roman"/>
+          <w:noProof w:val="0"/>
+          <w:sz w:val="24"/>
+          <w:szCs w:val="24"/>
+          <w:lang w:eastAsia="en-IN"/>
+        </w:rPr>
+        <w:lastRenderedPageBreak/>
+        <w:t>initializing the const data member in initializer list is because no memory is allocated separately for const data member, it is folded in the symbol table due to which we need to initialize it in the initializer list. </w:t>
+      </w:r>
+      <w:r>
+        <w:rPr>
+          <w:rFonts w:ascii="Times New Roman" w:eastAsia="Times New Roman" w:hAnsi="Times New Roman" w:cs="Times New Roman"/>
+          <w:noProof w:val="0"/>
+          <w:sz w:val="24"/>
+          <w:szCs w:val="24"/>
+          <w:lang w:eastAsia="en-IN"/>
+        </w:rPr>
+        <w:br/>
+        <w:t>Also, it is a Parameterised constructor and we don’t need to call the assignment operator which means we are avoiding one extra operation. </w:t>
+      </w:r>
+      <w:r>
+        <w:rPr>
+          <w:rFonts w:ascii="Times New Roman" w:eastAsia="Times New Roman" w:hAnsi="Times New Roman" w:cs="Times New Roman"/>
+          <w:noProof w:val="0"/>
+          <w:sz w:val="24"/>
+          <w:szCs w:val="24"/>
+          <w:lang w:eastAsia="en-IN"/>
+        </w:rPr>
+        <w:br/>
+        <w:t> </w:t>
+      </w:r>
+    </w:p>
+    <w:tbl>
+      <w:tblPr>
+        <w:tblW w:w="0" w:type="auto"/>
+        <w:tblCellSpacing w:w="0" w:type="dxa"/>
+        <w:tblCellMar>
+          <w:left w:w="0" w:type="dxa"/>
+          <w:right w:w="0" w:type="dxa"/>
+        </w:tblCellMar>
+        <w:tblLook w:val="04A0" w:firstRow="1" w:lastRow="0" w:firstColumn="1" w:lastColumn="0" w:noHBand="0" w:noVBand="1"/>
+      </w:tblPr>
+      <w:tblGrid>
+        <w:gridCol w:w="9026"/>
+      </w:tblGrid>
+      <w:tr>
+        <w:trPr>
+          <w:tblCellSpacing w:w="0" w:type="dxa"/>
+        </w:trPr>
+        <w:tc>
+          <w:tcPr>
+            <w:tcW w:w="0" w:type="auto"/>
+            <w:vAlign w:val="center"/>
+            <w:hideMark/>
+          </w:tcPr>
+          <w:p>
+            <w:pPr>
+              <w:spacing w:after="0" w:line="240" w:lineRule="auto"/>
+              <w:rPr>
+                <w:rFonts w:ascii="Times New Roman" w:eastAsia="Times New Roman" w:hAnsi="Times New Roman" w:cs="Times New Roman"/>
+                <w:noProof w:val="0"/>
+                <w:sz w:val="24"/>
+                <w:szCs w:val="24"/>
+                <w:lang w:eastAsia="en-IN"/>
+              </w:rPr>
+            </w:pPr>
+            <w:r>
+              <w:rPr>
+                <w:rFonts w:ascii="Times New Roman" w:eastAsia="Times New Roman" w:hAnsi="Times New Roman" w:cs="Times New Roman"/>
+                <w:noProof w:val="0"/>
+                <w:sz w:val="24"/>
+                <w:szCs w:val="24"/>
+                <w:lang w:eastAsia="en-IN"/>
+              </w:rPr>
+              <w:drawing>
+                <wp:inline distT="0" distB="0" distL="0" distR="0" wp14:anchorId="03FA5399" wp14:editId="3565CBF4">
+                  <wp:extent cx="5731510" cy="2963545"/>
+                  <wp:effectExtent l="0" t="0" r="2540" b="8255"/>
+                  <wp:docPr id="2" name="Picture 2"/>
+                  <wp:cNvGraphicFramePr>
+                    <a:graphicFrameLocks xmlns:a="http://schemas.openxmlformats.org/drawingml/2006/main" noChangeAspect="1"/>
+                  </wp:cNvGraphicFramePr>
+                  <a:graphic xmlns:a="http://schemas.openxmlformats.org/drawingml/2006/main">
+                    <a:graphicData uri="http://schemas.openxmlformats.org/drawingml/2006/picture">
+                      <pic:pic xmlns:pic="http://schemas.openxmlformats.org/drawingml/2006/picture">
+                        <pic:nvPicPr>
+                          <pic:cNvPr id="1" name=""/>
+                          <pic:cNvPicPr/>
+                        </pic:nvPicPr>
+                        <pic:blipFill>
+                          <a:blip r:embed="rId8"/>
+                          <a:stretch>
+                            <a:fillRect/>
+                          </a:stretch>
+                        </pic:blipFill>
+                        <pic:spPr>
+                          <a:xfrm>
+                            <a:off x="0" y="0"/>
+                            <a:ext cx="5731510" cy="2963545"/>
+                          </a:xfrm>
+                          <a:prstGeom prst="rect">
+                            <a:avLst/>
+                          </a:prstGeom>
+                        </pic:spPr>
+                      </pic:pic>
+                    </a:graphicData>
+                  </a:graphic>
+                </wp:inline>
+              </w:drawing>
+            </w:r>
+          </w:p>
+        </w:tc>
+      </w:tr>
+    </w:tbl>
+    <w:p>
+      <w:pPr>
+        <w:spacing w:before="100" w:beforeAutospacing="1" w:after="100" w:afterAutospacing="1" w:line="240" w:lineRule="auto"/>
+        <w:rPr>
+          <w:rFonts w:ascii="Times New Roman" w:eastAsia="Times New Roman" w:hAnsi="Times New Roman" w:cs="Times New Roman"/>
+          <w:noProof w:val="0"/>
+          <w:sz w:val="24"/>
+          <w:szCs w:val="24"/>
+          <w:lang w:eastAsia="en-IN"/>
+        </w:rPr>
+      </w:pPr>
+      <w:r>
+        <w:rPr>
+          <w:rFonts w:ascii="Times New Roman" w:eastAsia="Times New Roman" w:hAnsi="Times New Roman" w:cs="Times New Roman"/>
+          <w:b/>
+          <w:bCs/>
+          <w:noProof w:val="0"/>
+          <w:sz w:val="24"/>
+          <w:szCs w:val="24"/>
+          <w:lang w:eastAsia="en-IN"/>
+        </w:rPr>
+        <w:t>2) For initialization of reference members:</w:t>
+      </w:r>
+      <w:r>
+        <w:rPr>
+          <w:rFonts w:ascii="Times New Roman" w:eastAsia="Times New Roman" w:hAnsi="Times New Roman" w:cs="Times New Roman"/>
+          <w:noProof w:val="0"/>
+          <w:sz w:val="24"/>
+          <w:szCs w:val="24"/>
+          <w:lang w:eastAsia="en-IN"/>
+        </w:rPr>
+        <w:t> </w:t>
+      </w:r>
+      <w:r>
+        <w:rPr>
+          <w:rFonts w:ascii="Times New Roman" w:eastAsia="Times New Roman" w:hAnsi="Times New Roman" w:cs="Times New Roman"/>
+          <w:noProof w:val="0"/>
+          <w:sz w:val="24"/>
+          <w:szCs w:val="24"/>
+          <w:lang w:eastAsia="en-IN"/>
+        </w:rPr>
+        <w:br/>
+        <w:t>Reference members must be initialized using Initializer List. In the following example, “t” is a reference member of Test class and is initialized using Initializer List.</w:t>
+      </w:r>
+      <w:r>
+        <w:rPr>
+          <w:rFonts w:ascii="Times New Roman" w:eastAsia="Times New Roman" w:hAnsi="Times New Roman" w:cs="Times New Roman"/>
+          <w:noProof w:val="0"/>
+          <w:sz w:val="24"/>
+          <w:szCs w:val="24"/>
+          <w:lang w:eastAsia="en-IN"/>
+        </w:rPr>
+        <w:br/>
+      </w:r>
+      <w:r>
+        <w:rPr>
+          <w:rFonts w:ascii="Times New Roman" w:eastAsia="Times New Roman" w:hAnsi="Times New Roman" w:cs="Times New Roman"/>
+          <w:b/>
+          <w:bCs/>
+          <w:noProof w:val="0"/>
+          <w:sz w:val="24"/>
+          <w:szCs w:val="24"/>
+          <w:lang w:eastAsia="en-IN"/>
+        </w:rPr>
+        <w:drawing>
+          <wp:inline distT="0" distB="0" distL="0" distR="0" wp14:anchorId="715D954F" wp14:editId="3D6F9730">
+            <wp:extent cx="5731510" cy="3559175"/>
+            <wp:effectExtent l="0" t="0" r="2540" b="3175"/>
+            <wp:docPr id="3" name="Picture 3"/>
+            <wp:cNvGraphicFramePr>
+              <a:graphicFrameLocks xmlns:a="http://schemas.openxmlformats.org/drawingml/2006/main" noChangeAspect="1"/>
+            </wp:cNvGraphicFramePr>
+            <a:graphic xmlns:a="http://schemas.openxmlformats.org/drawingml/2006/main">
+              <a:graphicData uri="http://schemas.openxmlformats.org/drawingml/2006/picture">
+                <pic:pic xmlns:pic="http://schemas.openxmlformats.org/drawingml/2006/picture">
+                  <pic:nvPicPr>
+                    <pic:cNvPr id="1" name=""/>
+                    <pic:cNvPicPr/>
+                  </pic:nvPicPr>
+                  <pic:blipFill>
+                    <a:blip r:embed="rId9"/>
+                    <a:stretch>
+                      <a:fillRect/>
+                    </a:stretch>
+                  </pic:blipFill>
+                  <pic:spPr>
+                    <a:xfrm>
+                      <a:off x="0" y="0"/>
+                      <a:ext cx="5731510" cy="3559175"/>
+                    </a:xfrm>
+                    <a:prstGeom prst="rect">
+                      <a:avLst/>
+                    </a:prstGeom>
+                  </pic:spPr>
+                </pic:pic>
+              </a:graphicData>
+            </a:graphic>
+          </wp:inline>
+        </w:drawing>
+      </w:r>
+    </w:p>
+    <w:p>
+      <w:pPr>
+        <w:spacing w:before="100" w:beforeAutospacing="1" w:after="100" w:afterAutospacing="1" w:line="240" w:lineRule="auto"/>
+        <w:rPr>
+          <w:rFonts w:ascii="Times New Roman" w:eastAsia="Times New Roman" w:hAnsi="Times New Roman" w:cs="Times New Roman"/>
+          <w:noProof w:val="0"/>
+          <w:sz w:val="24"/>
+          <w:szCs w:val="24"/>
+          <w:lang w:eastAsia="en-IN"/>
+        </w:rPr>
+      </w:pPr>
+      <w:r>
+        <w:rPr>
+          <w:rFonts w:ascii="Times New Roman" w:eastAsia="Times New Roman" w:hAnsi="Times New Roman" w:cs="Times New Roman"/>
+          <w:b/>
+          <w:bCs/>
+          <w:noProof w:val="0"/>
+          <w:sz w:val="24"/>
+          <w:szCs w:val="24"/>
+          <w:lang w:eastAsia="en-IN"/>
+        </w:rPr>
+        <w:lastRenderedPageBreak/>
+        <w:t>3) For initialization of member objects which do not have default constructor:</w:t>
+      </w:r>
+      <w:r>
+        <w:rPr>
+          <w:rFonts w:ascii="Times New Roman" w:eastAsia="Times New Roman" w:hAnsi="Times New Roman" w:cs="Times New Roman"/>
+          <w:noProof w:val="0"/>
+          <w:sz w:val="24"/>
+          <w:szCs w:val="24"/>
+          <w:lang w:eastAsia="en-IN"/>
+        </w:rPr>
+        <w:t> </w:t>
+      </w:r>
+      <w:r>
+        <w:rPr>
+          <w:rFonts w:ascii="Times New Roman" w:eastAsia="Times New Roman" w:hAnsi="Times New Roman" w:cs="Times New Roman"/>
+          <w:noProof w:val="0"/>
+          <w:sz w:val="24"/>
+          <w:szCs w:val="24"/>
+          <w:lang w:eastAsia="en-IN"/>
+        </w:rPr>
+        <w:br/>
+        <w:t>In the following example, an object “a” of class “A” is data member of class “B”, and “A” doesn’t have default constructor. Initializer List must be used to initialize “a”.</w:t>
+      </w:r>
+      <w:r>
+        <w:rPr>
+          <w:rFonts w:ascii="Times New Roman" w:eastAsia="Times New Roman" w:hAnsi="Times New Roman" w:cs="Times New Roman"/>
+          <w:noProof w:val="0"/>
+          <w:sz w:val="24"/>
+          <w:szCs w:val="24"/>
+          <w:lang w:eastAsia="en-IN"/>
+        </w:rPr>
+        <w:br/>
+        <w:t> </w:t>
+      </w:r>
+    </w:p>
+    <w:tbl>
+      <w:tblPr>
+        <w:tblW w:w="0" w:type="auto"/>
+        <w:tblCellSpacing w:w="0" w:type="dxa"/>
+        <w:tblCellMar>
+          <w:left w:w="0" w:type="dxa"/>
+          <w:right w:w="0" w:type="dxa"/>
+        </w:tblCellMar>
+        <w:tblLook w:val="04A0" w:firstRow="1" w:lastRow="0" w:firstColumn="1" w:lastColumn="0" w:noHBand="0" w:noVBand="1"/>
+      </w:tblPr>
+      <w:tblGrid>
+        <w:gridCol w:w="9026"/>
+      </w:tblGrid>
+      <w:tr>
+        <w:trPr>
+          <w:trHeight w:val="7830"/>
+          <w:tblCellSpacing w:w="0" w:type="dxa"/>
+        </w:trPr>
+        <w:tc>
+          <w:tcPr>
+            <w:tcW w:w="0" w:type="auto"/>
+            <w:vAlign w:val="center"/>
+            <w:hideMark/>
+          </w:tcPr>
+          <w:p>
+            <w:pPr>
+              <w:spacing w:after="0" w:line="240" w:lineRule="auto"/>
+              <w:rPr>
+                <w:rFonts w:ascii="Times New Roman" w:eastAsia="Times New Roman" w:hAnsi="Times New Roman" w:cs="Times New Roman"/>
+                <w:noProof w:val="0"/>
+                <w:sz w:val="24"/>
+                <w:szCs w:val="24"/>
+                <w:lang w:eastAsia="en-IN"/>
+              </w:rPr>
+            </w:pPr>
+            <w:r>
+              <w:rPr>
+                <w:rFonts w:ascii="Times New Roman" w:eastAsia="Times New Roman" w:hAnsi="Times New Roman" w:cs="Times New Roman"/>
+                <w:noProof w:val="0"/>
+                <w:sz w:val="24"/>
+                <w:szCs w:val="24"/>
+                <w:lang w:eastAsia="en-IN"/>
+              </w:rPr>
+              <w:drawing>
+                <wp:inline distT="0" distB="0" distL="0" distR="0" wp14:anchorId="3249269B" wp14:editId="3B5ACAEC">
+                  <wp:extent cx="5731510" cy="4386580"/>
+                  <wp:effectExtent l="0" t="0" r="2540" b="0"/>
+                  <wp:docPr id="4" name="Picture 4"/>
+                  <wp:cNvGraphicFramePr>
+                    <a:graphicFrameLocks xmlns:a="http://schemas.openxmlformats.org/drawingml/2006/main" noChangeAspect="1"/>
+                  </wp:cNvGraphicFramePr>
+                  <a:graphic xmlns:a="http://schemas.openxmlformats.org/drawingml/2006/main">
+                    <a:graphicData uri="http://schemas.openxmlformats.org/drawingml/2006/picture">
+                      <pic:pic xmlns:pic="http://schemas.openxmlformats.org/drawingml/2006/picture">
+                        <pic:nvPicPr>
+                          <pic:cNvPr id="1" name=""/>
+                          <pic:cNvPicPr/>
+                        </pic:nvPicPr>
+                        <pic:blipFill>
+                          <a:blip r:embed="rId10"/>
+                          <a:stretch>
+                            <a:fillRect/>
+                          </a:stretch>
+                        </pic:blipFill>
+                        <pic:spPr>
+                          <a:xfrm>
+                            <a:off x="0" y="0"/>
+                            <a:ext cx="5731510" cy="4386580"/>
+                          </a:xfrm>
+                          <a:prstGeom prst="rect">
+                            <a:avLst/>
+                          </a:prstGeom>
+                        </pic:spPr>
+                      </pic:pic>
+                    </a:graphicData>
+                  </a:graphic>
+                </wp:inline>
+              </w:drawing>
+            </w:r>
+          </w:p>
+          <w:p>
+            <w:pPr>
+              <w:spacing w:after="0" w:line="240" w:lineRule="auto"/>
+              <w:rPr>
+                <w:rFonts w:ascii="Times New Roman" w:eastAsia="Times New Roman" w:hAnsi="Times New Roman" w:cs="Times New Roman"/>
+                <w:noProof w:val="0"/>
+                <w:sz w:val="24"/>
+                <w:szCs w:val="24"/>
+                <w:lang w:eastAsia="en-IN"/>
+              </w:rPr>
+            </w:pPr>
+          </w:p>
+        </w:tc>
+      </w:tr>
+    </w:tbl>
+    <w:p>
+      <w:pPr>
+        <w:spacing w:before="100" w:beforeAutospacing="1" w:after="100" w:afterAutospacing="1" w:line="240" w:lineRule="auto"/>
+        <w:rPr>
+          <w:rFonts w:ascii="Times New Roman" w:eastAsia="Times New Roman" w:hAnsi="Times New Roman" w:cs="Times New Roman"/>
+          <w:b/>
+          <w:bCs/>
+          <w:noProof w:val="0"/>
+          <w:sz w:val="24"/>
+          <w:szCs w:val="24"/>
+          <w:lang w:eastAsia="en-IN"/>
+        </w:rPr>
+      </w:pPr>
+      <w:r>
+        <w:rPr>
+          <w:rFonts w:ascii="Times New Roman" w:eastAsia="Times New Roman" w:hAnsi="Times New Roman" w:cs="Times New Roman"/>
+          <w:noProof w:val="0"/>
+          <w:sz w:val="24"/>
+          <w:szCs w:val="24"/>
+          <w:lang w:eastAsia="en-IN"/>
+        </w:rPr>
+        <w:t>If class A had both default and parameterized constructors, then Initializer List is not must if we want to initialize “a” using default constructor, but it is must to initialize “a” using parameterized constructor. </w:t>
+      </w:r>
+      <w:r>
+        <w:rPr>
+          <w:rFonts w:ascii="Times New Roman" w:eastAsia="Times New Roman" w:hAnsi="Times New Roman" w:cs="Times New Roman"/>
+          <w:noProof w:val="0"/>
+          <w:sz w:val="24"/>
+          <w:szCs w:val="24"/>
+          <w:lang w:eastAsia="en-IN"/>
+        </w:rPr>
+        <w:br/>
+      </w:r>
+    </w:p>
+    <w:p>
+      <w:pPr>
+        <w:spacing w:before="100" w:beforeAutospacing="1" w:after="100" w:afterAutospacing="1" w:line="240" w:lineRule="auto"/>
+        <w:rPr>
+          <w:rFonts w:ascii="Times New Roman" w:eastAsia="Times New Roman" w:hAnsi="Times New Roman" w:cs="Times New Roman"/>
+          <w:b/>
+          <w:bCs/>
+          <w:noProof w:val="0"/>
+          <w:sz w:val="24"/>
+          <w:szCs w:val="24"/>
+          <w:lang w:eastAsia="en-IN"/>
+        </w:rPr>
+      </w:pPr>
+    </w:p>
+    <w:p>
+      <w:pPr>
+        <w:spacing w:before="100" w:beforeAutospacing="1" w:after="100" w:afterAutospacing="1" w:line="240" w:lineRule="auto"/>
+        <w:rPr>
+          <w:rFonts w:ascii="Times New Roman" w:eastAsia="Times New Roman" w:hAnsi="Times New Roman" w:cs="Times New Roman"/>
+          <w:b/>
+          <w:bCs/>
+          <w:noProof w:val="0"/>
+          <w:sz w:val="24"/>
+          <w:szCs w:val="24"/>
+          <w:lang w:eastAsia="en-IN"/>
+        </w:rPr>
+      </w:pPr>
+    </w:p>
+    <w:p>
+      <w:pPr>
+        <w:spacing w:before="100" w:beforeAutospacing="1" w:after="100" w:afterAutospacing="1" w:line="240" w:lineRule="auto"/>
+        <w:rPr>
+          <w:rFonts w:ascii="Times New Roman" w:eastAsia="Times New Roman" w:hAnsi="Times New Roman" w:cs="Times New Roman"/>
+          <w:b/>
+          <w:bCs/>
+          <w:noProof w:val="0"/>
+          <w:sz w:val="24"/>
+          <w:szCs w:val="24"/>
+          <w:lang w:eastAsia="en-IN"/>
+        </w:rPr>
+      </w:pPr>
+    </w:p>
+    <w:p>
+      <w:pPr>
+        <w:spacing w:before="100" w:beforeAutospacing="1" w:after="100" w:afterAutospacing="1" w:line="240" w:lineRule="auto"/>
+        <w:rPr>
+          <w:rFonts w:ascii="Times New Roman" w:eastAsia="Times New Roman" w:hAnsi="Times New Roman" w:cs="Times New Roman"/>
+          <w:b/>
+          <w:bCs/>
+          <w:noProof w:val="0"/>
+          <w:sz w:val="24"/>
+          <w:szCs w:val="24"/>
+          <w:lang w:eastAsia="en-IN"/>
+        </w:rPr>
+      </w:pPr>
+    </w:p>
+    <w:p>
+      <w:pPr>
+        <w:spacing w:before="100" w:beforeAutospacing="1" w:after="100" w:afterAutospacing="1" w:line="240" w:lineRule="auto"/>
+        <w:rPr>
+          <w:rFonts w:ascii="Times New Roman" w:eastAsia="Times New Roman" w:hAnsi="Times New Roman" w:cs="Times New Roman"/>
+          <w:b/>
+          <w:bCs/>
+          <w:noProof w:val="0"/>
+          <w:sz w:val="24"/>
+          <w:szCs w:val="24"/>
+          <w:lang w:eastAsia="en-IN"/>
+        </w:rPr>
+      </w:pPr>
+    </w:p>
+    <w:p>
+      <w:pPr>
+        <w:spacing w:before="100" w:beforeAutospacing="1" w:after="100" w:afterAutospacing="1" w:line="240" w:lineRule="auto"/>
+        <w:rPr>
+          <w:rFonts w:ascii="Times New Roman" w:eastAsia="Times New Roman" w:hAnsi="Times New Roman" w:cs="Times New Roman"/>
+          <w:noProof w:val="0"/>
+          <w:sz w:val="24"/>
+          <w:szCs w:val="24"/>
+          <w:lang w:eastAsia="en-IN"/>
+        </w:rPr>
+      </w:pPr>
+      <w:r>
+        <w:rPr>
+          <w:rFonts w:ascii="Times New Roman" w:eastAsia="Times New Roman" w:hAnsi="Times New Roman" w:cs="Times New Roman"/>
+          <w:b/>
+          <w:bCs/>
+          <w:noProof w:val="0"/>
+          <w:sz w:val="24"/>
+          <w:szCs w:val="24"/>
+          <w:lang w:eastAsia="en-IN"/>
+        </w:rPr>
+        <w:lastRenderedPageBreak/>
+        <w:t>4) For initialization of base class members :</w:t>
+      </w:r>
+      <w:r>
+        <w:rPr>
+          <w:rFonts w:ascii="Times New Roman" w:eastAsia="Times New Roman" w:hAnsi="Times New Roman" w:cs="Times New Roman"/>
+          <w:noProof w:val="0"/>
+          <w:sz w:val="24"/>
+          <w:szCs w:val="24"/>
+          <w:lang w:eastAsia="en-IN"/>
+        </w:rPr>
+        <w:t xml:space="preserve"> Like point 3, the parameterized constructor of the base class can only be called using Initializer List.</w:t>
+      </w:r>
+      <w:r>
+        <w:rPr>
+          <w:rFonts w:ascii="Times New Roman" w:eastAsia="Times New Roman" w:hAnsi="Times New Roman" w:cs="Times New Roman"/>
+          <w:noProof w:val="0"/>
+          <w:sz w:val="24"/>
+          <w:szCs w:val="24"/>
+          <w:lang w:eastAsia="en-IN"/>
+        </w:rPr>
+        <w:br/>
+        <w:t> </w:t>
+      </w:r>
+    </w:p>
+    <w:tbl>
+      <w:tblPr>
+        <w:tblW w:w="0" w:type="auto"/>
+        <w:tblCellSpacing w:w="0" w:type="dxa"/>
+        <w:tblCellMar>
+          <w:left w:w="0" w:type="dxa"/>
+          <w:right w:w="0" w:type="dxa"/>
+        </w:tblCellMar>
+        <w:tblLook w:val="04A0" w:firstRow="1" w:lastRow="0" w:firstColumn="1" w:lastColumn="0" w:noHBand="0" w:noVBand="1"/>
+      </w:tblPr>
+      <w:tblGrid>
+        <w:gridCol w:w="9026"/>
+      </w:tblGrid>
+      <w:tr>
+        <w:trPr>
+          <w:tblCellSpacing w:w="0" w:type="dxa"/>
+        </w:trPr>
+        <w:tc>
+          <w:tcPr>
+            <w:tcW w:w="0" w:type="auto"/>
+            <w:vAlign w:val="center"/>
+            <w:hideMark/>
+          </w:tcPr>
+          <w:p>
+            <w:pPr>
+              <w:spacing w:after="0" w:line="240" w:lineRule="auto"/>
+              <w:rPr>
+                <w:rFonts w:ascii="Times New Roman" w:eastAsia="Times New Roman" w:hAnsi="Times New Roman" w:cs="Times New Roman"/>
+                <w:noProof w:val="0"/>
+                <w:sz w:val="24"/>
+                <w:szCs w:val="24"/>
+                <w:lang w:eastAsia="en-IN"/>
+              </w:rPr>
+            </w:pPr>
+            <w:r>
+              <w:rPr>
+                <w:rFonts w:ascii="Times New Roman" w:eastAsia="Times New Roman" w:hAnsi="Times New Roman" w:cs="Times New Roman"/>
+                <w:noProof w:val="0"/>
+                <w:sz w:val="24"/>
+                <w:szCs w:val="24"/>
+                <w:lang w:eastAsia="en-IN"/>
+              </w:rPr>
+              <w:drawing>
+                <wp:inline distT="0" distB="0" distL="0" distR="0" wp14:anchorId="19BB982E" wp14:editId="4CC9CB3E">
+                  <wp:extent cx="5731510" cy="4112895"/>
+                  <wp:effectExtent l="0" t="0" r="2540" b="1905"/>
+                  <wp:docPr id="5" name="Picture 5"/>
+                  <wp:cNvGraphicFramePr>
+                    <a:graphicFrameLocks xmlns:a="http://schemas.openxmlformats.org/drawingml/2006/main" noChangeAspect="1"/>
+                  </wp:cNvGraphicFramePr>
+                  <a:graphic xmlns:a="http://schemas.openxmlformats.org/drawingml/2006/main">
+                    <a:graphicData uri="http://schemas.openxmlformats.org/drawingml/2006/picture">
+                      <pic:pic xmlns:pic="http://schemas.openxmlformats.org/drawingml/2006/picture">
+                        <pic:nvPicPr>
+                          <pic:cNvPr id="1" name=""/>
+                          <pic:cNvPicPr/>
+                        </pic:nvPicPr>
+                        <pic:blipFill>
+                          <a:blip r:embed="rId11"/>
+                          <a:stretch>
+                            <a:fillRect/>
+                          </a:stretch>
+                        </pic:blipFill>
+                        <pic:spPr>
+                          <a:xfrm>
+                            <a:off x="0" y="0"/>
+                            <a:ext cx="5731510" cy="4112895"/>
+                          </a:xfrm>
+                          <a:prstGeom prst="rect">
+                            <a:avLst/>
+                          </a:prstGeom>
+                        </pic:spPr>
+                      </pic:pic>
+                    </a:graphicData>
+                  </a:graphic>
+                </wp:inline>
+              </w:drawing>
+            </w:r>
+          </w:p>
+        </w:tc>
+      </w:tr>
+      <w:tr>
+        <w:trPr>
+          <w:tblCellSpacing w:w="0" w:type="dxa"/>
+        </w:trPr>
+        <w:tc>
+          <w:tcPr>
+            <w:tcW w:w="0" w:type="auto"/>
+            <w:vAlign w:val="center"/>
+          </w:tcPr>
+          <w:p>
+            <w:pPr>
+              <w:spacing w:after="0" w:line="240" w:lineRule="auto"/>
+              <w:rPr>
+                <w:rFonts w:ascii="Times New Roman" w:eastAsia="Times New Roman" w:hAnsi="Times New Roman" w:cs="Times New Roman"/>
+                <w:noProof w:val="0"/>
+                <w:sz w:val="24"/>
+                <w:szCs w:val="24"/>
+                <w:lang w:eastAsia="en-IN"/>
+              </w:rPr>
+            </w:pPr>
+          </w:p>
+          <w:p>
+            <w:pPr>
+              <w:spacing w:after="0" w:line="240" w:lineRule="auto"/>
+              <w:rPr>
+                <w:rFonts w:ascii="Times New Roman" w:eastAsia="Times New Roman" w:hAnsi="Times New Roman" w:cs="Times New Roman"/>
+                <w:noProof w:val="0"/>
+                <w:sz w:val="24"/>
+                <w:szCs w:val="24"/>
+                <w:lang w:eastAsia="en-IN"/>
+              </w:rPr>
+            </w:pPr>
+          </w:p>
+          <w:p>
+            <w:pPr>
+              <w:spacing w:after="0" w:line="240" w:lineRule="auto"/>
+              <w:rPr>
+                <w:rFonts w:ascii="Times New Roman" w:eastAsia="Times New Roman" w:hAnsi="Times New Roman" w:cs="Times New Roman"/>
+                <w:noProof w:val="0"/>
+                <w:sz w:val="24"/>
+                <w:szCs w:val="24"/>
+                <w:lang w:eastAsia="en-IN"/>
+              </w:rPr>
+            </w:pPr>
+          </w:p>
+          <w:p>
+            <w:pPr>
+              <w:spacing w:after="0" w:line="240" w:lineRule="auto"/>
+              <w:rPr>
+                <w:rFonts w:ascii="Times New Roman" w:eastAsia="Times New Roman" w:hAnsi="Times New Roman" w:cs="Times New Roman"/>
+                <w:noProof w:val="0"/>
+                <w:sz w:val="24"/>
+                <w:szCs w:val="24"/>
+                <w:lang w:eastAsia="en-IN"/>
+              </w:rPr>
+            </w:pPr>
+          </w:p>
+          <w:p>
+            <w:pPr>
+              <w:spacing w:after="0" w:line="240" w:lineRule="auto"/>
+              <w:rPr>
+                <w:rFonts w:ascii="Times New Roman" w:eastAsia="Times New Roman" w:hAnsi="Times New Roman" w:cs="Times New Roman"/>
+                <w:noProof w:val="0"/>
+                <w:sz w:val="24"/>
+                <w:szCs w:val="24"/>
+                <w:lang w:eastAsia="en-IN"/>
+              </w:rPr>
+            </w:pPr>
+          </w:p>
+          <w:p>
+            <w:pPr>
+              <w:spacing w:after="0" w:line="240" w:lineRule="auto"/>
+              <w:rPr>
+                <w:rFonts w:ascii="Times New Roman" w:eastAsia="Times New Roman" w:hAnsi="Times New Roman" w:cs="Times New Roman"/>
+                <w:noProof w:val="0"/>
+                <w:sz w:val="24"/>
+                <w:szCs w:val="24"/>
+                <w:lang w:eastAsia="en-IN"/>
+              </w:rPr>
+            </w:pPr>
+          </w:p>
+          <w:p>
+            <w:pPr>
+              <w:spacing w:after="0" w:line="240" w:lineRule="auto"/>
+              <w:rPr>
+                <w:rFonts w:ascii="Times New Roman" w:eastAsia="Times New Roman" w:hAnsi="Times New Roman" w:cs="Times New Roman"/>
+                <w:noProof w:val="0"/>
+                <w:sz w:val="24"/>
+                <w:szCs w:val="24"/>
+                <w:lang w:eastAsia="en-IN"/>
+              </w:rPr>
+            </w:pPr>
+          </w:p>
+          <w:p>
+            <w:pPr>
+              <w:spacing w:after="0" w:line="240" w:lineRule="auto"/>
+              <w:rPr>
+                <w:rFonts w:ascii="Times New Roman" w:eastAsia="Times New Roman" w:hAnsi="Times New Roman" w:cs="Times New Roman"/>
+                <w:noProof w:val="0"/>
+                <w:sz w:val="24"/>
+                <w:szCs w:val="24"/>
+                <w:lang w:eastAsia="en-IN"/>
+              </w:rPr>
+            </w:pPr>
+          </w:p>
+          <w:p>
+            <w:pPr>
+              <w:spacing w:after="0" w:line="240" w:lineRule="auto"/>
+              <w:rPr>
+                <w:rFonts w:ascii="Times New Roman" w:eastAsia="Times New Roman" w:hAnsi="Times New Roman" w:cs="Times New Roman"/>
+                <w:noProof w:val="0"/>
+                <w:sz w:val="24"/>
+                <w:szCs w:val="24"/>
+                <w:lang w:eastAsia="en-IN"/>
+              </w:rPr>
+            </w:pPr>
+          </w:p>
+          <w:p>
+            <w:pPr>
+              <w:spacing w:after="0" w:line="240" w:lineRule="auto"/>
+              <w:rPr>
+                <w:rFonts w:ascii="Times New Roman" w:eastAsia="Times New Roman" w:hAnsi="Times New Roman" w:cs="Times New Roman"/>
+                <w:noProof w:val="0"/>
+                <w:sz w:val="24"/>
+                <w:szCs w:val="24"/>
+                <w:lang w:eastAsia="en-IN"/>
+              </w:rPr>
+            </w:pPr>
+          </w:p>
+          <w:p>
+            <w:pPr>
+              <w:spacing w:after="0" w:line="240" w:lineRule="auto"/>
+              <w:rPr>
+                <w:rFonts w:ascii="Times New Roman" w:eastAsia="Times New Roman" w:hAnsi="Times New Roman" w:cs="Times New Roman"/>
+                <w:noProof w:val="0"/>
+                <w:sz w:val="24"/>
+                <w:szCs w:val="24"/>
+                <w:lang w:eastAsia="en-IN"/>
+              </w:rPr>
+            </w:pPr>
+          </w:p>
+          <w:p>
+            <w:pPr>
+              <w:spacing w:after="0" w:line="240" w:lineRule="auto"/>
+              <w:rPr>
+                <w:rFonts w:ascii="Times New Roman" w:eastAsia="Times New Roman" w:hAnsi="Times New Roman" w:cs="Times New Roman"/>
+                <w:noProof w:val="0"/>
+                <w:sz w:val="24"/>
+                <w:szCs w:val="24"/>
+                <w:lang w:eastAsia="en-IN"/>
+              </w:rPr>
+            </w:pPr>
+          </w:p>
+          <w:p>
+            <w:pPr>
+              <w:spacing w:after="0" w:line="240" w:lineRule="auto"/>
+              <w:rPr>
+                <w:rFonts w:ascii="Times New Roman" w:eastAsia="Times New Roman" w:hAnsi="Times New Roman" w:cs="Times New Roman"/>
+                <w:noProof w:val="0"/>
+                <w:sz w:val="24"/>
+                <w:szCs w:val="24"/>
+                <w:lang w:eastAsia="en-IN"/>
+              </w:rPr>
+            </w:pPr>
+          </w:p>
+          <w:p>
+            <w:pPr>
+              <w:spacing w:after="0" w:line="240" w:lineRule="auto"/>
+              <w:rPr>
+                <w:rFonts w:ascii="Times New Roman" w:eastAsia="Times New Roman" w:hAnsi="Times New Roman" w:cs="Times New Roman"/>
+                <w:noProof w:val="0"/>
+                <w:sz w:val="24"/>
+                <w:szCs w:val="24"/>
+                <w:lang w:eastAsia="en-IN"/>
+              </w:rPr>
+            </w:pPr>
+          </w:p>
+          <w:p>
+            <w:pPr>
+              <w:spacing w:after="0" w:line="240" w:lineRule="auto"/>
+              <w:rPr>
+                <w:rFonts w:ascii="Times New Roman" w:eastAsia="Times New Roman" w:hAnsi="Times New Roman" w:cs="Times New Roman"/>
+                <w:noProof w:val="0"/>
+                <w:sz w:val="24"/>
+                <w:szCs w:val="24"/>
+                <w:lang w:eastAsia="en-IN"/>
+              </w:rPr>
+            </w:pPr>
+          </w:p>
+          <w:p>
+            <w:pPr>
+              <w:spacing w:after="0" w:line="240" w:lineRule="auto"/>
+              <w:rPr>
+                <w:rFonts w:ascii="Times New Roman" w:eastAsia="Times New Roman" w:hAnsi="Times New Roman" w:cs="Times New Roman"/>
+                <w:noProof w:val="0"/>
+                <w:sz w:val="24"/>
+                <w:szCs w:val="24"/>
+                <w:lang w:eastAsia="en-IN"/>
+              </w:rPr>
+            </w:pPr>
+          </w:p>
+          <w:p>
+            <w:pPr>
+              <w:spacing w:after="0" w:line="240" w:lineRule="auto"/>
+              <w:rPr>
+                <w:rFonts w:ascii="Times New Roman" w:eastAsia="Times New Roman" w:hAnsi="Times New Roman" w:cs="Times New Roman"/>
+                <w:noProof w:val="0"/>
+                <w:sz w:val="24"/>
+                <w:szCs w:val="24"/>
+                <w:lang w:eastAsia="en-IN"/>
+              </w:rPr>
+            </w:pPr>
+          </w:p>
+          <w:p>
+            <w:pPr>
+              <w:spacing w:after="0" w:line="240" w:lineRule="auto"/>
+              <w:rPr>
+                <w:rFonts w:ascii="Times New Roman" w:eastAsia="Times New Roman" w:hAnsi="Times New Roman" w:cs="Times New Roman"/>
+                <w:noProof w:val="0"/>
+                <w:sz w:val="24"/>
+                <w:szCs w:val="24"/>
+                <w:lang w:eastAsia="en-IN"/>
+              </w:rPr>
+            </w:pPr>
+          </w:p>
+          <w:p>
+            <w:pPr>
+              <w:spacing w:after="0" w:line="240" w:lineRule="auto"/>
+              <w:rPr>
+                <w:rFonts w:ascii="Times New Roman" w:eastAsia="Times New Roman" w:hAnsi="Times New Roman" w:cs="Times New Roman"/>
+                <w:noProof w:val="0"/>
+                <w:sz w:val="24"/>
+                <w:szCs w:val="24"/>
+                <w:lang w:eastAsia="en-IN"/>
+              </w:rPr>
+            </w:pPr>
+          </w:p>
+          <w:p>
+            <w:pPr>
+              <w:spacing w:after="0" w:line="240" w:lineRule="auto"/>
+              <w:rPr>
+                <w:rFonts w:ascii="Times New Roman" w:eastAsia="Times New Roman" w:hAnsi="Times New Roman" w:cs="Times New Roman"/>
+                <w:noProof w:val="0"/>
+                <w:sz w:val="24"/>
+                <w:szCs w:val="24"/>
+                <w:lang w:eastAsia="en-IN"/>
+              </w:rPr>
+            </w:pPr>
+          </w:p>
+          <w:p>
+            <w:pPr>
+              <w:spacing w:after="0" w:line="240" w:lineRule="auto"/>
+              <w:rPr>
+                <w:rFonts w:ascii="Times New Roman" w:eastAsia="Times New Roman" w:hAnsi="Times New Roman" w:cs="Times New Roman"/>
+                <w:noProof w:val="0"/>
+                <w:sz w:val="24"/>
+                <w:szCs w:val="24"/>
+                <w:lang w:eastAsia="en-IN"/>
+              </w:rPr>
+            </w:pPr>
+          </w:p>
+          <w:p>
+            <w:pPr>
+              <w:spacing w:after="0" w:line="240" w:lineRule="auto"/>
+              <w:rPr>
+                <w:rFonts w:ascii="Times New Roman" w:eastAsia="Times New Roman" w:hAnsi="Times New Roman" w:cs="Times New Roman"/>
+                <w:noProof w:val="0"/>
+                <w:sz w:val="24"/>
+                <w:szCs w:val="24"/>
+                <w:lang w:eastAsia="en-IN"/>
+              </w:rPr>
+            </w:pPr>
+          </w:p>
+          <w:p>
+            <w:pPr>
+              <w:spacing w:after="0" w:line="240" w:lineRule="auto"/>
+              <w:rPr>
+                <w:rFonts w:ascii="Times New Roman" w:eastAsia="Times New Roman" w:hAnsi="Times New Roman" w:cs="Times New Roman"/>
+                <w:noProof w:val="0"/>
+                <w:sz w:val="24"/>
+                <w:szCs w:val="24"/>
+                <w:lang w:eastAsia="en-IN"/>
+              </w:rPr>
+            </w:pPr>
+          </w:p>
+          <w:p>
+            <w:pPr>
+              <w:spacing w:after="0" w:line="240" w:lineRule="auto"/>
+              <w:rPr>
+                <w:rFonts w:ascii="Times New Roman" w:eastAsia="Times New Roman" w:hAnsi="Times New Roman" w:cs="Times New Roman"/>
+                <w:noProof w:val="0"/>
+                <w:sz w:val="24"/>
+                <w:szCs w:val="24"/>
+                <w:lang w:eastAsia="en-IN"/>
+              </w:rPr>
+            </w:pPr>
+            <w:r>
+              <w:rPr>
+                <w:rFonts w:ascii="Times New Roman" w:eastAsia="Times New Roman" w:hAnsi="Times New Roman" w:cs="Times New Roman"/>
+                <w:b/>
+                <w:bCs/>
+                <w:noProof w:val="0"/>
+                <w:sz w:val="24"/>
+                <w:szCs w:val="24"/>
+                <w:lang w:eastAsia="en-IN"/>
+              </w:rPr>
+              <w:lastRenderedPageBreak/>
+              <w:t>5) When constructor’s parameter name is same as data member</w:t>
+            </w:r>
+            <w:r>
+              <w:rPr>
+                <w:rFonts w:ascii="Times New Roman" w:eastAsia="Times New Roman" w:hAnsi="Times New Roman" w:cs="Times New Roman"/>
+                <w:noProof w:val="0"/>
+                <w:sz w:val="24"/>
+                <w:szCs w:val="24"/>
+                <w:lang w:eastAsia="en-IN"/>
+              </w:rPr>
+              <w:t> </w:t>
+            </w:r>
+            <w:r>
+              <w:rPr>
+                <w:rFonts w:ascii="Times New Roman" w:eastAsia="Times New Roman" w:hAnsi="Times New Roman" w:cs="Times New Roman"/>
+                <w:noProof w:val="0"/>
+                <w:sz w:val="24"/>
+                <w:szCs w:val="24"/>
+                <w:lang w:eastAsia="en-IN"/>
+              </w:rPr>
+              <w:br/>
+              <w:t xml:space="preserve">If constructor’s parameter name is same as data member name then the data member must be initialized either using </w:t>
+            </w:r>
+            <w:hyperlink r:id="rId12" w:tgtFrame="_blank" w:history="1">
+              <w:r>
+                <w:rPr>
+                  <w:rFonts w:ascii="Times New Roman" w:eastAsia="Times New Roman" w:hAnsi="Times New Roman" w:cs="Times New Roman"/>
+                  <w:noProof w:val="0"/>
+                  <w:color w:val="0000FF"/>
+                  <w:sz w:val="24"/>
+                  <w:szCs w:val="24"/>
+                  <w:u w:val="single"/>
+                  <w:lang w:eastAsia="en-IN"/>
+                </w:rPr>
+                <w:t xml:space="preserve">this pointer </w:t>
+              </w:r>
+            </w:hyperlink>
+            <w:r>
+              <w:rPr>
+                <w:rFonts w:ascii="Times New Roman" w:eastAsia="Times New Roman" w:hAnsi="Times New Roman" w:cs="Times New Roman"/>
+                <w:noProof w:val="0"/>
+                <w:sz w:val="24"/>
+                <w:szCs w:val="24"/>
+                <w:lang w:eastAsia="en-IN"/>
+              </w:rPr>
+              <w:t>or Initializer List. In the following example, both member name and parameter name for A() is “i”.</w:t>
+            </w:r>
+            <w:r>
+              <w:rPr>
+                <w:rFonts w:ascii="Times New Roman" w:eastAsia="Times New Roman" w:hAnsi="Times New Roman" w:cs="Times New Roman"/>
+                <w:noProof w:val="0"/>
+                <w:sz w:val="24"/>
+                <w:szCs w:val="24"/>
+                <w:lang w:eastAsia="en-IN"/>
+              </w:rPr>
+              <w:br/>
+              <w:t> </w:t>
+            </w:r>
+          </w:p>
+        </w:tc>
+      </w:tr>
+    </w:tbl>
+    <w:p>
+      <w:pPr>
+        <w:spacing w:before="100" w:beforeAutospacing="1" w:after="100" w:afterAutospacing="1" w:line="240" w:lineRule="auto"/>
+        <w:rPr>
+          <w:rFonts w:ascii="Times New Roman" w:eastAsia="Times New Roman" w:hAnsi="Times New Roman" w:cs="Times New Roman"/>
+          <w:noProof w:val="0"/>
+          <w:sz w:val="24"/>
+          <w:szCs w:val="24"/>
+          <w:lang w:eastAsia="en-IN"/>
+        </w:rPr>
+      </w:pPr>
+    </w:p>
+    <w:tbl>
+      <w:tblPr>
+        <w:tblW w:w="0" w:type="auto"/>
+        <w:tblCellSpacing w:w="0" w:type="dxa"/>
+        <w:tblCellMar>
+          <w:left w:w="0" w:type="dxa"/>
+          <w:right w:w="0" w:type="dxa"/>
+        </w:tblCellMar>
+        <w:tblLook w:val="04A0" w:firstRow="1" w:lastRow="0" w:firstColumn="1" w:lastColumn="0" w:noHBand="0" w:noVBand="1"/>
+      </w:tblPr>
+      <w:tblGrid>
+        <w:gridCol w:w="9026"/>
+      </w:tblGrid>
+      <w:tr>
+        <w:trPr>
+          <w:tblCellSpacing w:w="0" w:type="dxa"/>
+        </w:trPr>
+        <w:tc>
+          <w:tcPr>
+            <w:tcW w:w="0" w:type="auto"/>
+            <w:vAlign w:val="center"/>
+            <w:hideMark/>
+          </w:tcPr>
+          <w:p>
+            <w:pPr>
+              <w:spacing w:after="0" w:line="240" w:lineRule="auto"/>
+              <w:rPr>
+                <w:rFonts w:ascii="Times New Roman" w:eastAsia="Times New Roman" w:hAnsi="Times New Roman" w:cs="Times New Roman"/>
+                <w:noProof w:val="0"/>
+                <w:sz w:val="24"/>
+                <w:szCs w:val="24"/>
+                <w:lang w:eastAsia="en-IN"/>
+              </w:rPr>
+            </w:pPr>
+            <w:r>
+              <w:rPr>
+                <w:rFonts w:ascii="Times New Roman" w:eastAsia="Times New Roman" w:hAnsi="Times New Roman" w:cs="Times New Roman"/>
+                <w:noProof w:val="0"/>
+                <w:sz w:val="24"/>
+                <w:szCs w:val="24"/>
+                <w:lang w:eastAsia="en-IN"/>
+              </w:rPr>
+              <w:drawing>
+                <wp:inline distT="0" distB="0" distL="0" distR="0" wp14:anchorId="2372751B" wp14:editId="79034FCB">
+                  <wp:extent cx="5731510" cy="3747135"/>
+                  <wp:effectExtent l="0" t="0" r="2540" b="5715"/>
+                  <wp:docPr id="6" name="Picture 6"/>
+                  <wp:cNvGraphicFramePr>
+                    <a:graphicFrameLocks xmlns:a="http://schemas.openxmlformats.org/drawingml/2006/main" noChangeAspect="1"/>
+                  </wp:cNvGraphicFramePr>
+                  <a:graphic xmlns:a="http://schemas.openxmlformats.org/drawingml/2006/main">
+                    <a:graphicData uri="http://schemas.openxmlformats.org/drawingml/2006/picture">
+                      <pic:pic xmlns:pic="http://schemas.openxmlformats.org/drawingml/2006/picture">
+                        <pic:nvPicPr>
+                          <pic:cNvPr id="1" name=""/>
+                          <pic:cNvPicPr/>
+                        </pic:nvPicPr>
+                        <pic:blipFill>
+                          <a:blip r:embed="rId13"/>
+                          <a:stretch>
+                            <a:fillRect/>
+                          </a:stretch>
+                        </pic:blipFill>
+                        <pic:spPr>
+                          <a:xfrm>
+                            <a:off x="0" y="0"/>
+                            <a:ext cx="5731510" cy="3747135"/>
+                          </a:xfrm>
+                          <a:prstGeom prst="rect">
+                            <a:avLst/>
+                          </a:prstGeom>
+                        </pic:spPr>
+                      </pic:pic>
+                    </a:graphicData>
+                  </a:graphic>
+                </wp:inline>
+              </w:drawing>
+            </w:r>
+          </w:p>
+        </w:tc>
+      </w:tr>
+    </w:tbl>
+    <w:p>
+      <w:pPr>
+        <w:spacing w:before="100" w:beforeAutospacing="1" w:after="100" w:afterAutospacing="1" w:line="240" w:lineRule="auto"/>
+        <w:rPr>
+          <w:rFonts w:ascii="Times New Roman" w:eastAsia="Times New Roman" w:hAnsi="Times New Roman" w:cs="Times New Roman"/>
+          <w:noProof w:val="0"/>
+          <w:sz w:val="24"/>
+          <w:szCs w:val="24"/>
+          <w:lang w:eastAsia="en-IN"/>
+        </w:rPr>
+      </w:pPr>
+      <w:r>
+        <w:rPr>
+          <w:rFonts w:ascii="Times New Roman" w:eastAsia="Times New Roman" w:hAnsi="Times New Roman" w:cs="Times New Roman"/>
+          <w:b/>
+          <w:bCs/>
+          <w:noProof w:val="0"/>
+          <w:sz w:val="24"/>
+          <w:szCs w:val="24"/>
+          <w:lang w:eastAsia="en-IN"/>
+        </w:rPr>
+        <w:t>6) For Performance reasons:</w:t>
+      </w:r>
+      <w:r>
+        <w:rPr>
+          <w:rFonts w:ascii="Times New Roman" w:eastAsia="Times New Roman" w:hAnsi="Times New Roman" w:cs="Times New Roman"/>
+          <w:noProof w:val="0"/>
+          <w:sz w:val="24"/>
+          <w:szCs w:val="24"/>
+          <w:lang w:eastAsia="en-IN"/>
+        </w:rPr>
+        <w:t> </w:t>
+      </w:r>
+      <w:r>
+        <w:rPr>
+          <w:rFonts w:ascii="Times New Roman" w:eastAsia="Times New Roman" w:hAnsi="Times New Roman" w:cs="Times New Roman"/>
+          <w:noProof w:val="0"/>
+          <w:sz w:val="24"/>
+          <w:szCs w:val="24"/>
+          <w:lang w:eastAsia="en-IN"/>
+        </w:rPr>
+        <w:br/>
+        <w:t>It is better to initialize all class variables in Initializer List instead of assigning values inside body. Consider the following example: </w:t>
+      </w:r>
+    </w:p>
+    <w:tbl>
+      <w:tblPr>
+        <w:tblW w:w="0" w:type="auto"/>
+        <w:tblCellSpacing w:w="0" w:type="dxa"/>
+        <w:tblCellMar>
+          <w:left w:w="0" w:type="dxa"/>
+          <w:right w:w="0" w:type="dxa"/>
+        </w:tblCellMar>
+        <w:tblLook w:val="04A0" w:firstRow="1" w:lastRow="0" w:firstColumn="1" w:lastColumn="0" w:noHBand="0" w:noVBand="1"/>
+      </w:tblPr>
+      <w:tblGrid>
+        <w:gridCol w:w="9026"/>
+      </w:tblGrid>
+      <w:tr>
+        <w:trPr>
+          <w:tblCellSpacing w:w="0" w:type="dxa"/>
+        </w:trPr>
+        <w:tc>
+          <w:tcPr>
+            <w:tcW w:w="0" w:type="auto"/>
+            <w:vAlign w:val="center"/>
+            <w:hideMark/>
+          </w:tcPr>
+          <w:p>
+            <w:pPr>
+              <w:spacing w:after="0" w:line="240" w:lineRule="auto"/>
+              <w:rPr>
+                <w:rFonts w:ascii="Times New Roman" w:eastAsia="Times New Roman" w:hAnsi="Times New Roman" w:cs="Times New Roman"/>
+                <w:noProof w:val="0"/>
+                <w:sz w:val="24"/>
+                <w:szCs w:val="24"/>
+                <w:lang w:eastAsia="en-IN"/>
+              </w:rPr>
+            </w:pPr>
+            <w:r>
+              <w:rPr>
+                <w:rFonts w:ascii="Times New Roman" w:eastAsia="Times New Roman" w:hAnsi="Times New Roman" w:cs="Times New Roman"/>
+                <w:noProof w:val="0"/>
+                <w:sz w:val="24"/>
+                <w:szCs w:val="24"/>
+                <w:lang w:eastAsia="en-IN"/>
+              </w:rPr>
+              <w:drawing>
+                <wp:inline distT="0" distB="0" distL="0" distR="0" wp14:anchorId="0B77035E" wp14:editId="6FC8DF1F">
+                  <wp:extent cx="5731510" cy="1992630"/>
+                  <wp:effectExtent l="0" t="0" r="2540" b="7620"/>
+                  <wp:docPr id="7" name="Picture 7"/>
+                  <wp:cNvGraphicFramePr>
+                    <a:graphicFrameLocks xmlns:a="http://schemas.openxmlformats.org/drawingml/2006/main" noChangeAspect="1"/>
+                  </wp:cNvGraphicFramePr>
+                  <a:graphic xmlns:a="http://schemas.openxmlformats.org/drawingml/2006/main">
+                    <a:graphicData uri="http://schemas.openxmlformats.org/drawingml/2006/picture">
+                      <pic:pic xmlns:pic="http://schemas.openxmlformats.org/drawingml/2006/picture">
+                        <pic:nvPicPr>
+                          <pic:cNvPr id="1" name=""/>
+                          <pic:cNvPicPr/>
+                        </pic:nvPicPr>
+                        <pic:blipFill>
+                          <a:blip r:embed="rId14"/>
+                          <a:stretch>
+                            <a:fillRect/>
+                          </a:stretch>
+                        </pic:blipFill>
+                        <pic:spPr>
+                          <a:xfrm>
+                            <a:off x="0" y="0"/>
+                            <a:ext cx="5731510" cy="1992630"/>
+                          </a:xfrm>
+                          <a:prstGeom prst="rect">
+                            <a:avLst/>
+                          </a:prstGeom>
+                        </pic:spPr>
+                      </pic:pic>
+                    </a:graphicData>
+                  </a:graphic>
+                </wp:inline>
+              </w:drawing>
+            </w:r>
+          </w:p>
+        </w:tc>
+      </w:tr>
+    </w:tbl>
+    <w:p>
+      <w:pPr>
+        <w:spacing w:before="100" w:beforeAutospacing="1" w:after="100" w:afterAutospacing="1" w:line="240" w:lineRule="auto"/>
+        <w:rPr>
+          <w:rFonts w:ascii="Times New Roman" w:eastAsia="Times New Roman" w:hAnsi="Times New Roman" w:cs="Times New Roman"/>
+          <w:noProof w:val="0"/>
+          <w:sz w:val="24"/>
+          <w:szCs w:val="24"/>
+          <w:lang w:eastAsia="en-IN"/>
+        </w:rPr>
+      </w:pPr>
+    </w:p>
+    <w:p>
+      <w:pPr>
+        <w:spacing w:before="100" w:beforeAutospacing="1" w:after="100" w:afterAutospacing="1" w:line="240" w:lineRule="auto"/>
+        <w:rPr>
+          <w:rFonts w:ascii="Times New Roman" w:eastAsia="Times New Roman" w:hAnsi="Times New Roman" w:cs="Times New Roman"/>
+          <w:noProof w:val="0"/>
+          <w:sz w:val="24"/>
+          <w:szCs w:val="24"/>
+          <w:lang w:eastAsia="en-IN"/>
+        </w:rPr>
+      </w:pPr>
+      <w:r>
+        <w:rPr>
+          <w:rFonts w:ascii="Times New Roman" w:eastAsia="Times New Roman" w:hAnsi="Times New Roman" w:cs="Times New Roman"/>
+          <w:noProof w:val="0"/>
+          <w:sz w:val="24"/>
+          <w:szCs w:val="24"/>
+          <w:lang w:eastAsia="en-IN"/>
+        </w:rPr>
+        <w:lastRenderedPageBreak/>
+        <w:t>Here compiler follows following steps to create an object of type MyClass </w:t>
+      </w:r>
+      <w:r>
+        <w:rPr>
+          <w:rFonts w:ascii="Times New Roman" w:eastAsia="Times New Roman" w:hAnsi="Times New Roman" w:cs="Times New Roman"/>
+          <w:noProof w:val="0"/>
+          <w:sz w:val="24"/>
+          <w:szCs w:val="24"/>
+          <w:lang w:eastAsia="en-IN"/>
+        </w:rPr>
+        <w:br/>
+        <w:t>1. Type’s constructor is called first for “a”. </w:t>
+      </w:r>
+    </w:p>
+    <w:p>
+      <w:pPr>
+        <w:spacing w:before="100" w:beforeAutospacing="1" w:after="100" w:afterAutospacing="1" w:line="240" w:lineRule="auto"/>
+        <w:rPr>
+          <w:rFonts w:ascii="Times New Roman" w:eastAsia="Times New Roman" w:hAnsi="Times New Roman" w:cs="Times New Roman"/>
+          <w:noProof w:val="0"/>
+          <w:sz w:val="24"/>
+          <w:szCs w:val="24"/>
+          <w:lang w:eastAsia="en-IN"/>
+        </w:rPr>
+      </w:pPr>
+      <w:r>
+        <w:rPr>
+          <w:rFonts w:ascii="Times New Roman" w:eastAsia="Times New Roman" w:hAnsi="Times New Roman" w:cs="Times New Roman"/>
+          <w:noProof w:val="0"/>
+          <w:sz w:val="24"/>
+          <w:szCs w:val="24"/>
+          <w:lang w:eastAsia="en-IN"/>
+        </w:rPr>
+        <w:t>2. The assignment operator of “Type” is called inside body of MyClass() constructor to assign </w:t>
+      </w:r>
+    </w:p>
+    <w:p>
+      <w:pPr>
+        <w:tabs>
+          <w:tab w:val="left" w:pos="916"/>
+          <w:tab w:val="left" w:pos="1832"/>
+          <w:tab w:val="left" w:pos="2748"/>
+          <w:tab w:val="left" w:pos="3664"/>
+          <w:tab w:val="left" w:pos="4580"/>
+          <w:tab w:val="left" w:pos="5496"/>
+          <w:tab w:val="left" w:pos="6412"/>
+          <w:tab w:val="left" w:pos="7328"/>
+          <w:tab w:val="left" w:pos="8244"/>
+          <w:tab w:val="left" w:pos="9160"/>
+          <w:tab w:val="left" w:pos="10076"/>
+          <w:tab w:val="left" w:pos="10992"/>
+          <w:tab w:val="left" w:pos="11908"/>
+          <w:tab w:val="left" w:pos="12824"/>
+          <w:tab w:val="left" w:pos="13740"/>
+          <w:tab w:val="left" w:pos="14656"/>
+        </w:tabs>
+        <w:spacing w:after="0" w:line="240" w:lineRule="auto"/>
+        <w:rPr>
+          <w:rFonts w:ascii="Courier New" w:eastAsia="Times New Roman" w:hAnsi="Courier New" w:cs="Courier New"/>
+          <w:noProof w:val="0"/>
+          <w:sz w:val="20"/>
+          <w:szCs w:val="20"/>
+          <w:lang w:eastAsia="en-IN"/>
+        </w:rPr>
+      </w:pPr>
+      <w:r>
+        <w:rPr>
+          <w:rFonts w:ascii="Courier New" w:eastAsia="Times New Roman" w:hAnsi="Courier New" w:cs="Courier New"/>
+          <w:noProof w:val="0"/>
+          <w:sz w:val="20"/>
+          <w:szCs w:val="20"/>
+          <w:lang w:eastAsia="en-IN"/>
+        </w:rPr>
+        <w:t xml:space="preserve">    variable = a;</w:t>
+      </w:r>
+    </w:p>
+    <w:p>
+      <w:pPr>
+        <w:spacing w:before="100" w:beforeAutospacing="1" w:after="100" w:afterAutospacing="1" w:line="240" w:lineRule="auto"/>
+        <w:rPr>
+          <w:rFonts w:ascii="Times New Roman" w:eastAsia="Times New Roman" w:hAnsi="Times New Roman" w:cs="Times New Roman"/>
+          <w:noProof w:val="0"/>
+          <w:sz w:val="24"/>
+          <w:szCs w:val="24"/>
+          <w:lang w:eastAsia="en-IN"/>
+        </w:rPr>
+      </w:pPr>
+      <w:r>
+        <w:rPr>
+          <w:rFonts w:ascii="Times New Roman" w:eastAsia="Times New Roman" w:hAnsi="Times New Roman" w:cs="Times New Roman"/>
+          <w:noProof w:val="0"/>
+          <w:sz w:val="24"/>
+          <w:szCs w:val="24"/>
+          <w:lang w:eastAsia="en-IN"/>
+        </w:rPr>
+        <w:t>3. And then finally destructor of “Type” is called for “a” since it goes out of scope.</w:t>
+      </w:r>
+      <w:r>
+        <w:rPr>
+          <w:rFonts w:ascii="Times New Roman" w:eastAsia="Times New Roman" w:hAnsi="Times New Roman" w:cs="Times New Roman"/>
+          <w:noProof w:val="0"/>
+          <w:sz w:val="24"/>
+          <w:szCs w:val="24"/>
+          <w:lang w:eastAsia="en-IN"/>
+        </w:rPr>
+        <w:br/>
+        <w:t>Now consider the same code with MyClass() constructor with Initializer List </w:t>
+      </w:r>
+      <w:r>
+        <w:rPr>
+          <w:rFonts w:ascii="Times New Roman" w:eastAsia="Times New Roman" w:hAnsi="Times New Roman" w:cs="Times New Roman"/>
+          <w:noProof w:val="0"/>
+          <w:sz w:val="24"/>
+          <w:szCs w:val="24"/>
+          <w:lang w:eastAsia="en-IN"/>
+        </w:rPr>
+        <w:br/>
+        <w:t> </w:t>
+      </w:r>
+    </w:p>
+    <w:tbl>
+      <w:tblPr>
+        <w:tblW w:w="0" w:type="auto"/>
+        <w:tblCellSpacing w:w="0" w:type="dxa"/>
+        <w:tblCellMar>
+          <w:left w:w="0" w:type="dxa"/>
+          <w:right w:w="0" w:type="dxa"/>
+        </w:tblCellMar>
+        <w:tblLook w:val="04A0" w:firstRow="1" w:lastRow="0" w:firstColumn="1" w:lastColumn="0" w:noHBand="0" w:noVBand="1"/>
+      </w:tblPr>
+      <w:tblGrid>
+        <w:gridCol w:w="9026"/>
+      </w:tblGrid>
+      <w:tr>
+        <w:trPr>
+          <w:tblCellSpacing w:w="0" w:type="dxa"/>
+        </w:trPr>
+        <w:tc>
+          <w:tcPr>
+            <w:tcW w:w="0" w:type="auto"/>
+            <w:vAlign w:val="center"/>
+            <w:hideMark/>
+          </w:tcPr>
+          <w:p>
+            <w:pPr>
+              <w:spacing w:after="0" w:line="240" w:lineRule="auto"/>
+              <w:rPr>
+                <w:rFonts w:ascii="Times New Roman" w:eastAsia="Times New Roman" w:hAnsi="Times New Roman" w:cs="Times New Roman"/>
+                <w:noProof w:val="0"/>
+                <w:sz w:val="24"/>
+                <w:szCs w:val="24"/>
+                <w:lang w:eastAsia="en-IN"/>
+              </w:rPr>
+            </w:pPr>
+            <w:r>
+              <w:rPr>
+                <w:rFonts w:ascii="Times New Roman" w:eastAsia="Times New Roman" w:hAnsi="Times New Roman" w:cs="Times New Roman"/>
+                <w:noProof w:val="0"/>
+                <w:sz w:val="24"/>
+                <w:szCs w:val="24"/>
+                <w:lang w:eastAsia="en-IN"/>
+              </w:rPr>
+              <w:drawing>
+                <wp:inline distT="0" distB="0" distL="0" distR="0" wp14:anchorId="5F08E215" wp14:editId="72D61605">
+                  <wp:extent cx="5731510" cy="1863090"/>
+                  <wp:effectExtent l="0" t="0" r="2540" b="3810"/>
+                  <wp:docPr id="8" name="Picture 8"/>
+                  <wp:cNvGraphicFramePr>
+                    <a:graphicFrameLocks xmlns:a="http://schemas.openxmlformats.org/drawingml/2006/main" noChangeAspect="1"/>
+                  </wp:cNvGraphicFramePr>
+                  <a:graphic xmlns:a="http://schemas.openxmlformats.org/drawingml/2006/main">
+                    <a:graphicData uri="http://schemas.openxmlformats.org/drawingml/2006/picture">
+                      <pic:pic xmlns:pic="http://schemas.openxmlformats.org/drawingml/2006/picture">
+                        <pic:nvPicPr>
+                          <pic:cNvPr id="1" name=""/>
+                          <pic:cNvPicPr/>
+                        </pic:nvPicPr>
+                        <pic:blipFill>
+                          <a:blip r:embed="rId15"/>
+                          <a:stretch>
+                            <a:fillRect/>
+                          </a:stretch>
+                        </pic:blipFill>
+                        <pic:spPr>
+                          <a:xfrm>
+                            <a:off x="0" y="0"/>
+                            <a:ext cx="5731510" cy="1863090"/>
+                          </a:xfrm>
+                          <a:prstGeom prst="rect">
+                            <a:avLst/>
+                          </a:prstGeom>
+                        </pic:spPr>
+                      </pic:pic>
+                    </a:graphicData>
+                  </a:graphic>
+                </wp:inline>
+              </w:drawing>
+            </w:r>
+          </w:p>
+        </w:tc>
+      </w:tr>
+    </w:tbl>
+    <w:p>
+      <w:pPr>
+        <w:spacing w:before="100" w:beforeAutospacing="1" w:after="100" w:afterAutospacing="1" w:line="240" w:lineRule="auto"/>
+        <w:rPr>
+          <w:rFonts w:ascii="Times New Roman" w:eastAsia="Times New Roman" w:hAnsi="Times New Roman" w:cs="Times New Roman"/>
+          <w:noProof w:val="0"/>
+          <w:sz w:val="24"/>
+          <w:szCs w:val="24"/>
+          <w:lang w:eastAsia="en-IN"/>
+        </w:rPr>
+      </w:pPr>
+      <w:r>
+        <w:rPr>
+          <w:rFonts w:ascii="Times New Roman" w:eastAsia="Times New Roman" w:hAnsi="Times New Roman" w:cs="Times New Roman"/>
+          <w:noProof w:val="0"/>
+          <w:sz w:val="24"/>
+          <w:szCs w:val="24"/>
+          <w:lang w:eastAsia="en-IN"/>
+        </w:rPr>
+        <w:t>With the Initializer List, the following steps are followed by compiler: </w:t>
+      </w:r>
+      <w:r>
+        <w:rPr>
+          <w:rFonts w:ascii="Times New Roman" w:eastAsia="Times New Roman" w:hAnsi="Times New Roman" w:cs="Times New Roman"/>
+          <w:noProof w:val="0"/>
+          <w:sz w:val="24"/>
+          <w:szCs w:val="24"/>
+          <w:lang w:eastAsia="en-IN"/>
+        </w:rPr>
+        <w:br/>
+        <w:t>1. Parameterised constructor of “Type” class is called to initialize: variable(a). The arguments in the initializer list are used to copy construct “variable” directly. </w:t>
+      </w:r>
+      <w:r>
+        <w:rPr>
+          <w:rFonts w:ascii="Times New Roman" w:eastAsia="Times New Roman" w:hAnsi="Times New Roman" w:cs="Times New Roman"/>
+          <w:noProof w:val="0"/>
+          <w:sz w:val="24"/>
+          <w:szCs w:val="24"/>
+          <w:lang w:eastAsia="en-IN"/>
+        </w:rPr>
+        <w:br/>
+        <w:t>2. The destructor of “Type” is called for “a” since it goes out of scope.</w:t>
+      </w:r>
+      <w:r>
+        <w:rPr>
+          <w:rFonts w:ascii="Times New Roman" w:eastAsia="Times New Roman" w:hAnsi="Times New Roman" w:cs="Times New Roman"/>
+          <w:noProof w:val="0"/>
+          <w:sz w:val="24"/>
+          <w:szCs w:val="24"/>
+          <w:lang w:eastAsia="en-IN"/>
+        </w:rPr>
+        <w:br/>
+        <w:t xml:space="preserve">As we can see from this example if we use assignment inside constructor body there are three function calls: constructor + destructor + one addition assignment operator call. And if we use Initializer List there are only two function calls: copy constructor + destructor call. See </w:t>
+      </w:r>
+      <w:hyperlink r:id="rId16" w:history="1">
+        <w:r>
+          <w:rPr>
+            <w:rFonts w:ascii="Times New Roman" w:eastAsia="Times New Roman" w:hAnsi="Times New Roman" w:cs="Times New Roman"/>
+            <w:noProof w:val="0"/>
+            <w:color w:val="0000FF"/>
+            <w:sz w:val="24"/>
+            <w:szCs w:val="24"/>
+            <w:u w:val="single"/>
+            <w:lang w:eastAsia="en-IN"/>
+          </w:rPr>
+          <w:t xml:space="preserve">this </w:t>
+        </w:r>
+      </w:hyperlink>
+      <w:r>
+        <w:rPr>
+          <w:rFonts w:ascii="Times New Roman" w:eastAsia="Times New Roman" w:hAnsi="Times New Roman" w:cs="Times New Roman"/>
+          <w:noProof w:val="0"/>
+          <w:sz w:val="24"/>
+          <w:szCs w:val="24"/>
+          <w:lang w:eastAsia="en-IN"/>
+        </w:rPr>
+        <w:t>post for a running example on this point.</w:t>
+      </w:r>
+      <w:r>
+        <w:rPr>
+          <w:rFonts w:ascii="Times New Roman" w:eastAsia="Times New Roman" w:hAnsi="Times New Roman" w:cs="Times New Roman"/>
+          <w:noProof w:val="0"/>
+          <w:sz w:val="24"/>
+          <w:szCs w:val="24"/>
+          <w:lang w:eastAsia="en-IN"/>
+        </w:rPr>
+        <w:br/>
+        <w:t xml:space="preserve">This assignment penalty will be much more in “real” applications where there will be many such variables. Thanks to </w:t>
+      </w:r>
+      <w:r>
+        <w:rPr>
+          <w:rFonts w:ascii="Times New Roman" w:eastAsia="Times New Roman" w:hAnsi="Times New Roman" w:cs="Times New Roman"/>
+          <w:i/>
+          <w:iCs/>
+          <w:noProof w:val="0"/>
+          <w:sz w:val="24"/>
+          <w:szCs w:val="24"/>
+          <w:lang w:eastAsia="en-IN"/>
+        </w:rPr>
+        <w:t xml:space="preserve">ptr </w:t>
+      </w:r>
+      <w:r>
+        <w:rPr>
+          <w:rFonts w:ascii="Times New Roman" w:eastAsia="Times New Roman" w:hAnsi="Times New Roman" w:cs="Times New Roman"/>
+          <w:noProof w:val="0"/>
+          <w:sz w:val="24"/>
+          <w:szCs w:val="24"/>
+          <w:lang w:eastAsia="en-IN"/>
+        </w:rPr>
+        <w:t>for adding this point. </w:t>
+      </w:r>
+      <w:r>
+        <w:rPr>
+          <w:rFonts w:ascii="Times New Roman" w:eastAsia="Times New Roman" w:hAnsi="Times New Roman" w:cs="Times New Roman"/>
+          <w:noProof w:val="0"/>
+          <w:sz w:val="24"/>
+          <w:szCs w:val="24"/>
+          <w:lang w:eastAsia="en-IN"/>
+        </w:rPr>
+        <w:br/>
+        <w:t>Please write comments if you find anything incorrect, or you want to share more information about the topic discussed above.</w:t>
+      </w:r>
+    </w:p>
+    <w:p>
+      <w:r>
+        <w:t>//THE END //</w:t>
+      </w:r>
+    </w:p>
+    <w:p/>
+    <w:p/>
+    <w:p/>
+    <w:p/>
+    <w:p/>
+    <w:p/>
+    <w:p/>
+    <w:p/>
+    <w:p>
+      <w:pPr>
+        <w:ind w:left="720"/>
+      </w:pPr>
+      <w:r>
+        <w:lastRenderedPageBreak/>
+        <w:drawing>
+          <wp:inline distT="0" distB="0" distL="0" distR="0" wp14:anchorId="5FAF118A" wp14:editId="68E4A34D">
+            <wp:extent cx="5731510" cy="2748915"/>
+            <wp:effectExtent l="0" t="0" r="2540" b="0"/>
+            <wp:docPr id="9" name="Picture 9"/>
+            <wp:cNvGraphicFramePr>
+              <a:graphicFrameLocks xmlns:a="http://schemas.openxmlformats.org/drawingml/2006/main" noChangeAspect="1"/>
+            </wp:cNvGraphicFramePr>
+            <a:graphic xmlns:a="http://schemas.openxmlformats.org/drawingml/2006/main">
+              <a:graphicData uri="http://schemas.openxmlformats.org/drawingml/2006/picture">
+                <pic:pic xmlns:pic="http://schemas.openxmlformats.org/drawingml/2006/picture">
+                  <pic:nvPicPr>
+                    <pic:cNvPr id="1" name=""/>
+                    <pic:cNvPicPr/>
+                  </pic:nvPicPr>
+                  <pic:blipFill>
+                    <a:blip r:embed="rId17"/>
+                    <a:stretch>
+                      <a:fillRect/>
+                    </a:stretch>
+                  </pic:blipFill>
+                  <pic:spPr>
+                    <a:xfrm>
+                      <a:off x="0" y="0"/>
+                      <a:ext cx="5731510" cy="2748915"/>
+                    </a:xfrm>
+                    <a:prstGeom prst="rect">
+                      <a:avLst/>
+                    </a:prstGeom>
+                  </pic:spPr>
+                </pic:pic>
+              </a:graphicData>
+            </a:graphic>
+          </wp:inline>
+        </w:drawing>
+      </w:r>
+      <w:r>
+        <w:drawing>
+          <wp:inline distT="0" distB="0" distL="0" distR="0" wp14:anchorId="75FEA747" wp14:editId="549BDD1E">
+            <wp:extent cx="5731510" cy="2678430"/>
+            <wp:effectExtent l="0" t="0" r="2540" b="7620"/>
+            <wp:docPr id="10" name="Picture 10"/>
+            <wp:cNvGraphicFramePr>
+              <a:graphicFrameLocks xmlns:a="http://schemas.openxmlformats.org/drawingml/2006/main" noChangeAspect="1"/>
+            </wp:cNvGraphicFramePr>
+            <a:graphic xmlns:a="http://schemas.openxmlformats.org/drawingml/2006/main">
+              <a:graphicData uri="http://schemas.openxmlformats.org/drawingml/2006/picture">
+                <pic:pic xmlns:pic="http://schemas.openxmlformats.org/drawingml/2006/picture">
+                  <pic:nvPicPr>
+                    <pic:cNvPr id="1" name=""/>
+                    <pic:cNvPicPr/>
+                  </pic:nvPicPr>
+                  <pic:blipFill>
+                    <a:blip r:embed="rId18"/>
+                    <a:stretch>
+                      <a:fillRect/>
+                    </a:stretch>
+                  </pic:blipFill>
+                  <pic:spPr>
+                    <a:xfrm>
+                      <a:off x="0" y="0"/>
+                      <a:ext cx="5731510" cy="2678430"/>
+                    </a:xfrm>
+                    <a:prstGeom prst="rect">
+                      <a:avLst/>
+                    </a:prstGeom>
+                  </pic:spPr>
+                </pic:pic>
+              </a:graphicData>
+            </a:graphic>
+          </wp:inline>
+        </w:drawing>
+      </w:r>
+    </w:p>
+    <w:p>
+      <w:pPr>
+        <w:ind w:left="1080"/>
+      </w:pPr>
+    </w:p>
+    <w:p>
+      <w:pPr>
+        <w:ind w:left="1080"/>
+      </w:pPr>
+    </w:p>
+    <w:p>
+      <w:pPr>
+        <w:ind w:left="1080"/>
+      </w:pPr>
+    </w:p>
+    <w:p>
+      <w:pPr>
+        <w:ind w:left="1080"/>
+      </w:pPr>
+    </w:p>
+    <w:p>
+      <w:pPr>
+        <w:ind w:left="1080"/>
+      </w:pPr>
+    </w:p>
+    <w:p>
+      <w:pPr>
+        <w:ind w:left="1080"/>
+      </w:pPr>
+    </w:p>
+    <w:p>
+      <w:pPr>
+        <w:ind w:left="1080"/>
+      </w:pPr>
+    </w:p>
+    <w:p>
+      <w:pPr>
+        <w:ind w:left="1080"/>
+      </w:pPr>
+    </w:p>
+    <w:p>
+      <w:pPr>
+        <w:ind w:left="1080"/>
+      </w:pPr>
+    </w:p>
+    <w:p>
+      <w:pPr>
+        <w:ind w:left="1080"/>
+      </w:pPr>
+    </w:p>
+    <w:p>
+      <w:pPr>
+        <w:ind w:left="1080"/>
+      </w:pPr>
+    </w:p>
+    <w:p>
+      <w:pPr>
+        <w:ind w:left="1080"/>
+      </w:pPr>
+      <w:r>
+        <w:lastRenderedPageBreak/>
+        <w:drawing>
+          <wp:inline distT="0" distB="0" distL="0" distR="0" wp14:anchorId="58211415" wp14:editId="080C4D96">
+            <wp:extent cx="5506218" cy="4058216"/>
+            <wp:effectExtent l="0" t="0" r="0" b="0"/>
+            <wp:docPr id="11" name="Picture 11"/>
+            <wp:cNvGraphicFramePr>
+              <a:graphicFrameLocks xmlns:a="http://schemas.openxmlformats.org/drawingml/2006/main" noChangeAspect="1"/>
+            </wp:cNvGraphicFramePr>
+            <a:graphic xmlns:a="http://schemas.openxmlformats.org/drawingml/2006/main">
+              <a:graphicData uri="http://schemas.openxmlformats.org/drawingml/2006/picture">
+                <pic:pic xmlns:pic="http://schemas.openxmlformats.org/drawingml/2006/picture">
+                  <pic:nvPicPr>
+                    <pic:cNvPr id="1" name=""/>
+                    <pic:cNvPicPr/>
+                  </pic:nvPicPr>
+                  <pic:blipFill>
+                    <a:blip r:embed="rId19"/>
+                    <a:stretch>
+                      <a:fillRect/>
+                    </a:stretch>
+                  </pic:blipFill>
+                  <pic:spPr>
+                    <a:xfrm>
+                      <a:off x="0" y="0"/>
+                      <a:ext cx="5506218" cy="4058216"/>
+                    </a:xfrm>
+                    <a:prstGeom prst="rect">
+                      <a:avLst/>
+                    </a:prstGeom>
+                  </pic:spPr>
+                </pic:pic>
+              </a:graphicData>
+            </a:graphic>
+          </wp:inline>
+        </w:drawing>
+      </w:r>
+      <w:r>
+        <w:drawing>
+          <wp:inline distT="0" distB="0" distL="0" distR="0" wp14:anchorId="52C19B19" wp14:editId="13707052">
+            <wp:extent cx="5731510" cy="4029075"/>
+            <wp:effectExtent l="0" t="0" r="2540" b="9525"/>
+            <wp:docPr id="12" name="Picture 12"/>
+            <wp:cNvGraphicFramePr>
+              <a:graphicFrameLocks xmlns:a="http://schemas.openxmlformats.org/drawingml/2006/main" noChangeAspect="1"/>
+            </wp:cNvGraphicFramePr>
+            <a:graphic xmlns:a="http://schemas.openxmlformats.org/drawingml/2006/main">
+              <a:graphicData uri="http://schemas.openxmlformats.org/drawingml/2006/picture">
+                <pic:pic xmlns:pic="http://schemas.openxmlformats.org/drawingml/2006/picture">
+                  <pic:nvPicPr>
+                    <pic:cNvPr id="1" name=""/>
+                    <pic:cNvPicPr/>
+                  </pic:nvPicPr>
+                  <pic:blipFill>
+                    <a:blip r:embed="rId20"/>
+                    <a:stretch>
+                      <a:fillRect/>
+                    </a:stretch>
+                  </pic:blipFill>
+                  <pic:spPr>
+                    <a:xfrm>
+                      <a:off x="0" y="0"/>
+                      <a:ext cx="5731510" cy="4029075"/>
+                    </a:xfrm>
+                    <a:prstGeom prst="rect">
+                      <a:avLst/>
+                    </a:prstGeom>
+                  </pic:spPr>
+                </pic:pic>
+              </a:graphicData>
+            </a:graphic>
+          </wp:inline>
+        </w:drawing>
+      </w:r>
+    </w:p>
+    <w:p>
+      <w:pPr>
+        <w:ind w:left="1080"/>
+      </w:pPr>
+    </w:p>
+    <w:p>
+      <w:pPr>
+        <w:ind w:left="1080"/>
+      </w:pPr>
+    </w:p>
+    <w:p>
+      <w:pPr>
+        <w:pStyle w:val="ListParagraph"/>
+        <w:numPr>
+          <w:ilvl w:val="0"/>
+          <w:numId w:val="10"/>
+        </w:numPr>
+        <w:rPr>
+          <w:sz w:val="28"/>
+          <w:szCs w:val="28"/>
+        </w:rPr>
+      </w:pPr>
+      <w:r>
+        <w:rPr>
+          <w:sz w:val="28"/>
+          <w:szCs w:val="28"/>
+        </w:rPr>
+        <w:lastRenderedPageBreak/>
+        <w:t>In C++, if a class has a constructor which can be called with a single argument, then this constructor becomes conversion constructor because such a constructor allows automatic conversion to the class being constructed. </w:t>
+      </w:r>
+    </w:p>
+    <w:p>
+      <w:pPr>
+        <w:pStyle w:val="ListParagraph"/>
+        <w:ind w:left="360"/>
+        <w:rPr>
+          <w:sz w:val="28"/>
+          <w:szCs w:val="28"/>
+        </w:rPr>
+      </w:pPr>
+      <w:r>
+        <w:rPr>
+          <w:sz w:val="28"/>
+          <w:szCs w:val="28"/>
+        </w:rPr>
+        <w:drawing>
+          <wp:inline distT="0" distB="0" distL="0" distR="0" wp14:anchorId="03CA6E08" wp14:editId="07EBDC3C">
+            <wp:extent cx="5249008" cy="5210902"/>
+            <wp:effectExtent l="0" t="0" r="8890" b="8890"/>
+            <wp:docPr id="13" name="Picture 13"/>
+            <wp:cNvGraphicFramePr>
+              <a:graphicFrameLocks xmlns:a="http://schemas.openxmlformats.org/drawingml/2006/main" noChangeAspect="1"/>
+            </wp:cNvGraphicFramePr>
+            <a:graphic xmlns:a="http://schemas.openxmlformats.org/drawingml/2006/main">
+              <a:graphicData uri="http://schemas.openxmlformats.org/drawingml/2006/picture">
+                <pic:pic xmlns:pic="http://schemas.openxmlformats.org/drawingml/2006/picture">
+                  <pic:nvPicPr>
+                    <pic:cNvPr id="1" name=""/>
+                    <pic:cNvPicPr/>
+                  </pic:nvPicPr>
+                  <pic:blipFill>
+                    <a:blip r:embed="rId21"/>
+                    <a:stretch>
+                      <a:fillRect/>
+                    </a:stretch>
+                  </pic:blipFill>
+                  <pic:spPr>
+                    <a:xfrm>
+                      <a:off x="0" y="0"/>
+                      <a:ext cx="5249008" cy="5210902"/>
+                    </a:xfrm>
+                    <a:prstGeom prst="rect">
+                      <a:avLst/>
+                    </a:prstGeom>
+                  </pic:spPr>
+                </pic:pic>
+              </a:graphicData>
+            </a:graphic>
+          </wp:inline>
+        </w:drawing>
       </w:r>
     </w:p>
     <w:sectPr>
@@ -27,9 +2172,443 @@
 <file path=word/numbering.xml><?xml version="1.0" encoding="utf-8"?>
 <w:numbering xmlns:wpc="http://schemas.microsoft.com/office/word/2010/wordprocessingCanvas" xmlns:cx="http://schemas.microsoft.com/office/drawing/2014/chartex" xmlns:cx1="http://schemas.microsoft.com/office/drawing/2015/9/8/chartex" xmlns:cx2="http://schemas.microsoft.com/office/drawing/2015/10/21/chartex" xmlns:cx3="http://schemas.microsoft.com/office/drawing/2016/5/9/chartex" xmlns:cx4="http://schemas.microsoft.com/office/drawing/2016/5/10/chartex" xmlns:cx5="http://schemas.microsoft.com/office/drawing/2016/5/11/chartex" xmlns:cx6="http://schemas.microsoft.com/office/drawing/2016/5/12/chartex" xmlns:cx7="http://schemas.microsoft.com/office/drawing/2016/5/13/chartex" xmlns:cx8="http://schemas.microsoft.com/office/drawing/2016/5/14/chartex" xmlns:mc="http://schemas.openxmlformats.org/markup-compatibility/2006" xmlns:aink="http://schemas.microsoft.com/office/drawing/2016/ink" xmlns:am3d="http://schemas.microsoft.com/office/drawing/2017/model3d" xmlns:o="urn:schemas-microsoft-com:office:office" xmlns:r="http://schemas.openxmlformats.org/officeDocument/2006/relationships" xmlns:m="http://schemas.openxmlformats.org/officeDocument/2006/math" xmlns:v="urn:schemas-microsoft-com:vml" xmlns:wp14="http://schemas.microsoft.com/office/word/2010/wordprocessingDrawing" xmlns:wp="http://schemas.openxmlformats.org/drawingml/2006/wordprocessingDrawing" xmlns:w10="urn:schemas-microsoft-com:office:word" xmlns:w="http://schemas.openxmlformats.org/wordprocessingml/2006/main" xmlns:w14="http://schemas.microsoft.com/office/word/2010/wordml" xmlns:w15="http://schemas.microsoft.com/office/word/2012/wordml" xmlns:w16cex="http://schemas.microsoft.com/office/word/2018/wordml/cex" xmlns:w16cid="http://schemas.microsoft.com/office/word/2016/wordml/cid" xmlns:w16="http://schemas.microsoft.com/office/word/2018/wordml" xmlns:w16sdtdh="http://schemas.microsoft.com/office/word/2020/wordml/sdtdatahash" xmlns:w16se="http://schemas.microsoft.com/office/word/2015/wordml/symex" xmlns:wpg="http://schemas.microsoft.com/office/word/2010/wordprocessingGroup" xmlns:wpi="http://schemas.microsoft.com/office/word/2010/wordprocessingInk" xmlns:wne="http://schemas.microsoft.com/office/word/2006/wordml" xmlns:wps="http://schemas.microsoft.com/office/word/2010/wordprocessingShape" mc:Ignorable="w14 w15 w16se w16cid w16 w16cex w16sdtdh wp14">
   <w:abstractNum w:abstractNumId="0" w15:restartNumberingAfterBreak="0">
+    <w:nsid w:val="0FC5331C"/>
+    <w:multiLevelType w:val="hybridMultilevel"/>
+    <w:tmpl w:val="C71402BE"/>
+    <w:lvl w:ilvl="0" w:tplc="40090001">
+      <w:start w:val="1"/>
+      <w:numFmt w:val="bullet"/>
+      <w:lvlText w:val=""/>
+      <w:lvlJc w:val="left"/>
+      <w:pPr>
+        <w:ind w:left="720" w:hanging="360"/>
+      </w:pPr>
+      <w:rPr>
+        <w:rFonts w:ascii="Symbol" w:hAnsi="Symbol" w:hint="default"/>
+      </w:rPr>
+    </w:lvl>
+    <w:lvl w:ilvl="1" w:tplc="40090003" w:tentative="1">
+      <w:start w:val="1"/>
+      <w:numFmt w:val="bullet"/>
+      <w:lvlText w:val="o"/>
+      <w:lvlJc w:val="left"/>
+      <w:pPr>
+        <w:ind w:left="1440" w:hanging="360"/>
+      </w:pPr>
+      <w:rPr>
+        <w:rFonts w:ascii="Courier New" w:hAnsi="Courier New" w:cs="Courier New" w:hint="default"/>
+      </w:rPr>
+    </w:lvl>
+    <w:lvl w:ilvl="2" w:tplc="40090005" w:tentative="1">
+      <w:start w:val="1"/>
+      <w:numFmt w:val="bullet"/>
+      <w:lvlText w:val=""/>
+      <w:lvlJc w:val="left"/>
+      <w:pPr>
+        <w:ind w:left="2160" w:hanging="360"/>
+      </w:pPr>
+      <w:rPr>
+        <w:rFonts w:ascii="Wingdings" w:hAnsi="Wingdings" w:hint="default"/>
+      </w:rPr>
+    </w:lvl>
+    <w:lvl w:ilvl="3" w:tplc="40090001" w:tentative="1">
+      <w:start w:val="1"/>
+      <w:numFmt w:val="bullet"/>
+      <w:lvlText w:val=""/>
+      <w:lvlJc w:val="left"/>
+      <w:pPr>
+        <w:ind w:left="2880" w:hanging="360"/>
+      </w:pPr>
+      <w:rPr>
+        <w:rFonts w:ascii="Symbol" w:hAnsi="Symbol" w:hint="default"/>
+      </w:rPr>
+    </w:lvl>
+    <w:lvl w:ilvl="4" w:tplc="40090003" w:tentative="1">
+      <w:start w:val="1"/>
+      <w:numFmt w:val="bullet"/>
+      <w:lvlText w:val="o"/>
+      <w:lvlJc w:val="left"/>
+      <w:pPr>
+        <w:ind w:left="3600" w:hanging="360"/>
+      </w:pPr>
+      <w:rPr>
+        <w:rFonts w:ascii="Courier New" w:hAnsi="Courier New" w:cs="Courier New" w:hint="default"/>
+      </w:rPr>
+    </w:lvl>
+    <w:lvl w:ilvl="5" w:tplc="40090005" w:tentative="1">
+      <w:start w:val="1"/>
+      <w:numFmt w:val="bullet"/>
+      <w:lvlText w:val=""/>
+      <w:lvlJc w:val="left"/>
+      <w:pPr>
+        <w:ind w:left="4320" w:hanging="360"/>
+      </w:pPr>
+      <w:rPr>
+        <w:rFonts w:ascii="Wingdings" w:hAnsi="Wingdings" w:hint="default"/>
+      </w:rPr>
+    </w:lvl>
+    <w:lvl w:ilvl="6" w:tplc="40090001" w:tentative="1">
+      <w:start w:val="1"/>
+      <w:numFmt w:val="bullet"/>
+      <w:lvlText w:val=""/>
+      <w:lvlJc w:val="left"/>
+      <w:pPr>
+        <w:ind w:left="5040" w:hanging="360"/>
+      </w:pPr>
+      <w:rPr>
+        <w:rFonts w:ascii="Symbol" w:hAnsi="Symbol" w:hint="default"/>
+      </w:rPr>
+    </w:lvl>
+    <w:lvl w:ilvl="7" w:tplc="40090003" w:tentative="1">
+      <w:start w:val="1"/>
+      <w:numFmt w:val="bullet"/>
+      <w:lvlText w:val="o"/>
+      <w:lvlJc w:val="left"/>
+      <w:pPr>
+        <w:ind w:left="5760" w:hanging="360"/>
+      </w:pPr>
+      <w:rPr>
+        <w:rFonts w:ascii="Courier New" w:hAnsi="Courier New" w:cs="Courier New" w:hint="default"/>
+      </w:rPr>
+    </w:lvl>
+    <w:lvl w:ilvl="8" w:tplc="40090005" w:tentative="1">
+      <w:start w:val="1"/>
+      <w:numFmt w:val="bullet"/>
+      <w:lvlText w:val=""/>
+      <w:lvlJc w:val="left"/>
+      <w:pPr>
+        <w:ind w:left="6480" w:hanging="360"/>
+      </w:pPr>
+      <w:rPr>
+        <w:rFonts w:ascii="Wingdings" w:hAnsi="Wingdings" w:hint="default"/>
+      </w:rPr>
+    </w:lvl>
+  </w:abstractNum>
+  <w:abstractNum w:abstractNumId="1" w15:restartNumberingAfterBreak="0">
+    <w:nsid w:val="15B7496F"/>
+    <w:multiLevelType w:val="multilevel"/>
+    <w:tmpl w:val="EAD45D9E"/>
+    <w:lvl w:ilvl="0">
+      <w:start w:val="1"/>
+      <w:numFmt w:val="bullet"/>
+      <w:lvlText w:val=""/>
+      <w:lvlJc w:val="left"/>
+      <w:pPr>
+        <w:tabs>
+          <w:tab w:val="num" w:pos="720"/>
+        </w:tabs>
+        <w:ind w:left="720" w:hanging="360"/>
+      </w:pPr>
+      <w:rPr>
+        <w:rFonts w:ascii="Symbol" w:hAnsi="Symbol" w:hint="default"/>
+        <w:sz w:val="20"/>
+      </w:rPr>
+    </w:lvl>
+    <w:lvl w:ilvl="1" w:tentative="1">
+      <w:start w:val="1"/>
+      <w:numFmt w:val="bullet"/>
+      <w:lvlText w:val="o"/>
+      <w:lvlJc w:val="left"/>
+      <w:pPr>
+        <w:tabs>
+          <w:tab w:val="num" w:pos="1440"/>
+        </w:tabs>
+        <w:ind w:left="1440" w:hanging="360"/>
+      </w:pPr>
+      <w:rPr>
+        <w:rFonts w:ascii="Courier New" w:hAnsi="Courier New" w:hint="default"/>
+        <w:sz w:val="20"/>
+      </w:rPr>
+    </w:lvl>
+    <w:lvl w:ilvl="2" w:tentative="1">
+      <w:start w:val="1"/>
+      <w:numFmt w:val="bullet"/>
+      <w:lvlText w:val=""/>
+      <w:lvlJc w:val="left"/>
+      <w:pPr>
+        <w:tabs>
+          <w:tab w:val="num" w:pos="2160"/>
+        </w:tabs>
+        <w:ind w:left="2160" w:hanging="360"/>
+      </w:pPr>
+      <w:rPr>
+        <w:rFonts w:ascii="Wingdings" w:hAnsi="Wingdings" w:hint="default"/>
+        <w:sz w:val="20"/>
+      </w:rPr>
+    </w:lvl>
+    <w:lvl w:ilvl="3" w:tentative="1">
+      <w:start w:val="1"/>
+      <w:numFmt w:val="bullet"/>
+      <w:lvlText w:val=""/>
+      <w:lvlJc w:val="left"/>
+      <w:pPr>
+        <w:tabs>
+          <w:tab w:val="num" w:pos="2880"/>
+        </w:tabs>
+        <w:ind w:left="2880" w:hanging="360"/>
+      </w:pPr>
+      <w:rPr>
+        <w:rFonts w:ascii="Wingdings" w:hAnsi="Wingdings" w:hint="default"/>
+        <w:sz w:val="20"/>
+      </w:rPr>
+    </w:lvl>
+    <w:lvl w:ilvl="4" w:tentative="1">
+      <w:start w:val="1"/>
+      <w:numFmt w:val="bullet"/>
+      <w:lvlText w:val=""/>
+      <w:lvlJc w:val="left"/>
+      <w:pPr>
+        <w:tabs>
+          <w:tab w:val="num" w:pos="3600"/>
+        </w:tabs>
+        <w:ind w:left="3600" w:hanging="360"/>
+      </w:pPr>
+      <w:rPr>
+        <w:rFonts w:ascii="Wingdings" w:hAnsi="Wingdings" w:hint="default"/>
+        <w:sz w:val="20"/>
+      </w:rPr>
+    </w:lvl>
+    <w:lvl w:ilvl="5" w:tentative="1">
+      <w:start w:val="1"/>
+      <w:numFmt w:val="bullet"/>
+      <w:lvlText w:val=""/>
+      <w:lvlJc w:val="left"/>
+      <w:pPr>
+        <w:tabs>
+          <w:tab w:val="num" w:pos="4320"/>
+        </w:tabs>
+        <w:ind w:left="4320" w:hanging="360"/>
+      </w:pPr>
+      <w:rPr>
+        <w:rFonts w:ascii="Wingdings" w:hAnsi="Wingdings" w:hint="default"/>
+        <w:sz w:val="20"/>
+      </w:rPr>
+    </w:lvl>
+    <w:lvl w:ilvl="6" w:tentative="1">
+      <w:start w:val="1"/>
+      <w:numFmt w:val="bullet"/>
+      <w:lvlText w:val=""/>
+      <w:lvlJc w:val="left"/>
+      <w:pPr>
+        <w:tabs>
+          <w:tab w:val="num" w:pos="5040"/>
+        </w:tabs>
+        <w:ind w:left="5040" w:hanging="360"/>
+      </w:pPr>
+      <w:rPr>
+        <w:rFonts w:ascii="Wingdings" w:hAnsi="Wingdings" w:hint="default"/>
+        <w:sz w:val="20"/>
+      </w:rPr>
+    </w:lvl>
+    <w:lvl w:ilvl="7" w:tentative="1">
+      <w:start w:val="1"/>
+      <w:numFmt w:val="bullet"/>
+      <w:lvlText w:val=""/>
+      <w:lvlJc w:val="left"/>
+      <w:pPr>
+        <w:tabs>
+          <w:tab w:val="num" w:pos="5760"/>
+        </w:tabs>
+        <w:ind w:left="5760" w:hanging="360"/>
+      </w:pPr>
+      <w:rPr>
+        <w:rFonts w:ascii="Wingdings" w:hAnsi="Wingdings" w:hint="default"/>
+        <w:sz w:val="20"/>
+      </w:rPr>
+    </w:lvl>
+    <w:lvl w:ilvl="8" w:tentative="1">
+      <w:start w:val="1"/>
+      <w:numFmt w:val="bullet"/>
+      <w:lvlText w:val=""/>
+      <w:lvlJc w:val="left"/>
+      <w:pPr>
+        <w:tabs>
+          <w:tab w:val="num" w:pos="6480"/>
+        </w:tabs>
+        <w:ind w:left="6480" w:hanging="360"/>
+      </w:pPr>
+      <w:rPr>
+        <w:rFonts w:ascii="Wingdings" w:hAnsi="Wingdings" w:hint="default"/>
+        <w:sz w:val="20"/>
+      </w:rPr>
+    </w:lvl>
+  </w:abstractNum>
+  <w:abstractNum w:abstractNumId="2" w15:restartNumberingAfterBreak="0">
+    <w:nsid w:val="1E5E3DB7"/>
+    <w:multiLevelType w:val="hybridMultilevel"/>
+    <w:tmpl w:val="8EF0247C"/>
+    <w:lvl w:ilvl="0" w:tplc="4009000F">
+      <w:start w:val="1"/>
+      <w:numFmt w:val="decimal"/>
+      <w:lvlText w:val="%1."/>
+      <w:lvlJc w:val="left"/>
+      <w:pPr>
+        <w:ind w:left="501" w:hanging="360"/>
+      </w:pPr>
+    </w:lvl>
+    <w:lvl w:ilvl="1" w:tplc="40090019" w:tentative="1">
+      <w:start w:val="1"/>
+      <w:numFmt w:val="lowerLetter"/>
+      <w:lvlText w:val="%2."/>
+      <w:lvlJc w:val="left"/>
+      <w:pPr>
+        <w:ind w:left="1221" w:hanging="360"/>
+      </w:pPr>
+    </w:lvl>
+    <w:lvl w:ilvl="2" w:tplc="4009001B" w:tentative="1">
+      <w:start w:val="1"/>
+      <w:numFmt w:val="lowerRoman"/>
+      <w:lvlText w:val="%3."/>
+      <w:lvlJc w:val="right"/>
+      <w:pPr>
+        <w:ind w:left="1941" w:hanging="180"/>
+      </w:pPr>
+    </w:lvl>
+    <w:lvl w:ilvl="3" w:tplc="4009000F" w:tentative="1">
+      <w:start w:val="1"/>
+      <w:numFmt w:val="decimal"/>
+      <w:lvlText w:val="%4."/>
+      <w:lvlJc w:val="left"/>
+      <w:pPr>
+        <w:ind w:left="2661" w:hanging="360"/>
+      </w:pPr>
+    </w:lvl>
+    <w:lvl w:ilvl="4" w:tplc="40090019" w:tentative="1">
+      <w:start w:val="1"/>
+      <w:numFmt w:val="lowerLetter"/>
+      <w:lvlText w:val="%5."/>
+      <w:lvlJc w:val="left"/>
+      <w:pPr>
+        <w:ind w:left="3381" w:hanging="360"/>
+      </w:pPr>
+    </w:lvl>
+    <w:lvl w:ilvl="5" w:tplc="4009001B" w:tentative="1">
+      <w:start w:val="1"/>
+      <w:numFmt w:val="lowerRoman"/>
+      <w:lvlText w:val="%6."/>
+      <w:lvlJc w:val="right"/>
+      <w:pPr>
+        <w:ind w:left="4101" w:hanging="180"/>
+      </w:pPr>
+    </w:lvl>
+    <w:lvl w:ilvl="6" w:tplc="4009000F" w:tentative="1">
+      <w:start w:val="1"/>
+      <w:numFmt w:val="decimal"/>
+      <w:lvlText w:val="%7."/>
+      <w:lvlJc w:val="left"/>
+      <w:pPr>
+        <w:ind w:left="4821" w:hanging="360"/>
+      </w:pPr>
+    </w:lvl>
+    <w:lvl w:ilvl="7" w:tplc="40090019" w:tentative="1">
+      <w:start w:val="1"/>
+      <w:numFmt w:val="lowerLetter"/>
+      <w:lvlText w:val="%8."/>
+      <w:lvlJc w:val="left"/>
+      <w:pPr>
+        <w:ind w:left="5541" w:hanging="360"/>
+      </w:pPr>
+    </w:lvl>
+    <w:lvl w:ilvl="8" w:tplc="4009001B" w:tentative="1">
+      <w:start w:val="1"/>
+      <w:numFmt w:val="lowerRoman"/>
+      <w:lvlText w:val="%9."/>
+      <w:lvlJc w:val="right"/>
+      <w:pPr>
+        <w:ind w:left="6261" w:hanging="180"/>
+      </w:pPr>
+    </w:lvl>
+  </w:abstractNum>
+  <w:abstractNum w:abstractNumId="3" w15:restartNumberingAfterBreak="0">
+    <w:nsid w:val="351F307B"/>
+    <w:multiLevelType w:val="hybridMultilevel"/>
+    <w:tmpl w:val="27F4416C"/>
+    <w:lvl w:ilvl="0" w:tplc="40090011">
+      <w:start w:val="1"/>
+      <w:numFmt w:val="decimal"/>
+      <w:lvlText w:val="%1)"/>
+      <w:lvlJc w:val="left"/>
+      <w:pPr>
+        <w:ind w:left="1080" w:hanging="360"/>
+      </w:pPr>
+    </w:lvl>
+    <w:lvl w:ilvl="1" w:tplc="40090019" w:tentative="1">
+      <w:start w:val="1"/>
+      <w:numFmt w:val="lowerLetter"/>
+      <w:lvlText w:val="%2."/>
+      <w:lvlJc w:val="left"/>
+      <w:pPr>
+        <w:ind w:left="1800" w:hanging="360"/>
+      </w:pPr>
+    </w:lvl>
+    <w:lvl w:ilvl="2" w:tplc="4009001B" w:tentative="1">
+      <w:start w:val="1"/>
+      <w:numFmt w:val="lowerRoman"/>
+      <w:lvlText w:val="%3."/>
+      <w:lvlJc w:val="right"/>
+      <w:pPr>
+        <w:ind w:left="2520" w:hanging="180"/>
+      </w:pPr>
+    </w:lvl>
+    <w:lvl w:ilvl="3" w:tplc="4009000F" w:tentative="1">
+      <w:start w:val="1"/>
+      <w:numFmt w:val="decimal"/>
+      <w:lvlText w:val="%4."/>
+      <w:lvlJc w:val="left"/>
+      <w:pPr>
+        <w:ind w:left="3240" w:hanging="360"/>
+      </w:pPr>
+    </w:lvl>
+    <w:lvl w:ilvl="4" w:tplc="40090019" w:tentative="1">
+      <w:start w:val="1"/>
+      <w:numFmt w:val="lowerLetter"/>
+      <w:lvlText w:val="%5."/>
+      <w:lvlJc w:val="left"/>
+      <w:pPr>
+        <w:ind w:left="3960" w:hanging="360"/>
+      </w:pPr>
+    </w:lvl>
+    <w:lvl w:ilvl="5" w:tplc="4009001B" w:tentative="1">
+      <w:start w:val="1"/>
+      <w:numFmt w:val="lowerRoman"/>
+      <w:lvlText w:val="%6."/>
+      <w:lvlJc w:val="right"/>
+      <w:pPr>
+        <w:ind w:left="4680" w:hanging="180"/>
+      </w:pPr>
+    </w:lvl>
+    <w:lvl w:ilvl="6" w:tplc="4009000F" w:tentative="1">
+      <w:start w:val="1"/>
+      <w:numFmt w:val="decimal"/>
+      <w:lvlText w:val="%7."/>
+      <w:lvlJc w:val="left"/>
+      <w:pPr>
+        <w:ind w:left="5400" w:hanging="360"/>
+      </w:pPr>
+    </w:lvl>
+    <w:lvl w:ilvl="7" w:tplc="40090019" w:tentative="1">
+      <w:start w:val="1"/>
+      <w:numFmt w:val="lowerLetter"/>
+      <w:lvlText w:val="%8."/>
+      <w:lvlJc w:val="left"/>
+      <w:pPr>
+        <w:ind w:left="6120" w:hanging="360"/>
+      </w:pPr>
+    </w:lvl>
+    <w:lvl w:ilvl="8" w:tplc="4009001B" w:tentative="1">
+      <w:start w:val="1"/>
+      <w:numFmt w:val="lowerRoman"/>
+      <w:lvlText w:val="%9."/>
+      <w:lvlJc w:val="right"/>
+      <w:pPr>
+        <w:ind w:left="6840" w:hanging="180"/>
+      </w:pPr>
+    </w:lvl>
+  </w:abstractNum>
+  <w:abstractNum w:abstractNumId="4" w15:restartNumberingAfterBreak="0">
     <w:nsid w:val="3A9F23C3"/>
     <w:multiLevelType w:val="hybridMultilevel"/>
-    <w:tmpl w:val="5128FB8A"/>
+    <w:tmpl w:val="5672EE22"/>
     <w:lvl w:ilvl="0" w:tplc="40090001">
       <w:start w:val="1"/>
       <w:numFmt w:val="bullet"/>
@@ -133,6 +2712,544 @@
       <w:lvlJc w:val="left"/>
       <w:pPr>
         <w:ind w:left="6480" w:hanging="360"/>
+      </w:pPr>
+      <w:rPr>
+        <w:rFonts w:ascii="Wingdings" w:hAnsi="Wingdings" w:hint="default"/>
+      </w:rPr>
+    </w:lvl>
+  </w:abstractNum>
+  <w:abstractNum w:abstractNumId="5" w15:restartNumberingAfterBreak="0">
+    <w:nsid w:val="3E2E2A8D"/>
+    <w:multiLevelType w:val="hybridMultilevel"/>
+    <w:tmpl w:val="2B5AA8F2"/>
+    <w:lvl w:ilvl="0" w:tplc="40090001">
+      <w:start w:val="1"/>
+      <w:numFmt w:val="bullet"/>
+      <w:lvlText w:val=""/>
+      <w:lvlJc w:val="left"/>
+      <w:pPr>
+        <w:ind w:left="360" w:hanging="360"/>
+      </w:pPr>
+      <w:rPr>
+        <w:rFonts w:ascii="Symbol" w:hAnsi="Symbol" w:hint="default"/>
+      </w:rPr>
+    </w:lvl>
+    <w:lvl w:ilvl="1" w:tplc="40090003" w:tentative="1">
+      <w:start w:val="1"/>
+      <w:numFmt w:val="bullet"/>
+      <w:lvlText w:val="o"/>
+      <w:lvlJc w:val="left"/>
+      <w:pPr>
+        <w:ind w:left="1080" w:hanging="360"/>
+      </w:pPr>
+      <w:rPr>
+        <w:rFonts w:ascii="Courier New" w:hAnsi="Courier New" w:cs="Courier New" w:hint="default"/>
+      </w:rPr>
+    </w:lvl>
+    <w:lvl w:ilvl="2" w:tplc="40090005" w:tentative="1">
+      <w:start w:val="1"/>
+      <w:numFmt w:val="bullet"/>
+      <w:lvlText w:val=""/>
+      <w:lvlJc w:val="left"/>
+      <w:pPr>
+        <w:ind w:left="1800" w:hanging="360"/>
+      </w:pPr>
+      <w:rPr>
+        <w:rFonts w:ascii="Wingdings" w:hAnsi="Wingdings" w:hint="default"/>
+      </w:rPr>
+    </w:lvl>
+    <w:lvl w:ilvl="3" w:tplc="40090001" w:tentative="1">
+      <w:start w:val="1"/>
+      <w:numFmt w:val="bullet"/>
+      <w:lvlText w:val=""/>
+      <w:lvlJc w:val="left"/>
+      <w:pPr>
+        <w:ind w:left="2520" w:hanging="360"/>
+      </w:pPr>
+      <w:rPr>
+        <w:rFonts w:ascii="Symbol" w:hAnsi="Symbol" w:hint="default"/>
+      </w:rPr>
+    </w:lvl>
+    <w:lvl w:ilvl="4" w:tplc="40090003" w:tentative="1">
+      <w:start w:val="1"/>
+      <w:numFmt w:val="bullet"/>
+      <w:lvlText w:val="o"/>
+      <w:lvlJc w:val="left"/>
+      <w:pPr>
+        <w:ind w:left="3240" w:hanging="360"/>
+      </w:pPr>
+      <w:rPr>
+        <w:rFonts w:ascii="Courier New" w:hAnsi="Courier New" w:cs="Courier New" w:hint="default"/>
+      </w:rPr>
+    </w:lvl>
+    <w:lvl w:ilvl="5" w:tplc="40090005" w:tentative="1">
+      <w:start w:val="1"/>
+      <w:numFmt w:val="bullet"/>
+      <w:lvlText w:val=""/>
+      <w:lvlJc w:val="left"/>
+      <w:pPr>
+        <w:ind w:left="3960" w:hanging="360"/>
+      </w:pPr>
+      <w:rPr>
+        <w:rFonts w:ascii="Wingdings" w:hAnsi="Wingdings" w:hint="default"/>
+      </w:rPr>
+    </w:lvl>
+    <w:lvl w:ilvl="6" w:tplc="40090001" w:tentative="1">
+      <w:start w:val="1"/>
+      <w:numFmt w:val="bullet"/>
+      <w:lvlText w:val=""/>
+      <w:lvlJc w:val="left"/>
+      <w:pPr>
+        <w:ind w:left="4680" w:hanging="360"/>
+      </w:pPr>
+      <w:rPr>
+        <w:rFonts w:ascii="Symbol" w:hAnsi="Symbol" w:hint="default"/>
+      </w:rPr>
+    </w:lvl>
+    <w:lvl w:ilvl="7" w:tplc="40090003" w:tentative="1">
+      <w:start w:val="1"/>
+      <w:numFmt w:val="bullet"/>
+      <w:lvlText w:val="o"/>
+      <w:lvlJc w:val="left"/>
+      <w:pPr>
+        <w:ind w:left="5400" w:hanging="360"/>
+      </w:pPr>
+      <w:rPr>
+        <w:rFonts w:ascii="Courier New" w:hAnsi="Courier New" w:cs="Courier New" w:hint="default"/>
+      </w:rPr>
+    </w:lvl>
+    <w:lvl w:ilvl="8" w:tplc="40090005" w:tentative="1">
+      <w:start w:val="1"/>
+      <w:numFmt w:val="bullet"/>
+      <w:lvlText w:val=""/>
+      <w:lvlJc w:val="left"/>
+      <w:pPr>
+        <w:ind w:left="6120" w:hanging="360"/>
+      </w:pPr>
+      <w:rPr>
+        <w:rFonts w:ascii="Wingdings" w:hAnsi="Wingdings" w:hint="default"/>
+      </w:rPr>
+    </w:lvl>
+  </w:abstractNum>
+  <w:abstractNum w:abstractNumId="6" w15:restartNumberingAfterBreak="0">
+    <w:nsid w:val="52E024B7"/>
+    <w:multiLevelType w:val="hybridMultilevel"/>
+    <w:tmpl w:val="97528CFA"/>
+    <w:lvl w:ilvl="0" w:tplc="40090001">
+      <w:start w:val="1"/>
+      <w:numFmt w:val="bullet"/>
+      <w:lvlText w:val=""/>
+      <w:lvlJc w:val="left"/>
+      <w:pPr>
+        <w:ind w:left="1800" w:hanging="360"/>
+      </w:pPr>
+      <w:rPr>
+        <w:rFonts w:ascii="Symbol" w:hAnsi="Symbol" w:hint="default"/>
+      </w:rPr>
+    </w:lvl>
+    <w:lvl w:ilvl="1" w:tplc="40090003" w:tentative="1">
+      <w:start w:val="1"/>
+      <w:numFmt w:val="bullet"/>
+      <w:lvlText w:val="o"/>
+      <w:lvlJc w:val="left"/>
+      <w:pPr>
+        <w:ind w:left="2520" w:hanging="360"/>
+      </w:pPr>
+      <w:rPr>
+        <w:rFonts w:ascii="Courier New" w:hAnsi="Courier New" w:cs="Courier New" w:hint="default"/>
+      </w:rPr>
+    </w:lvl>
+    <w:lvl w:ilvl="2" w:tplc="40090005" w:tentative="1">
+      <w:start w:val="1"/>
+      <w:numFmt w:val="bullet"/>
+      <w:lvlText w:val=""/>
+      <w:lvlJc w:val="left"/>
+      <w:pPr>
+        <w:ind w:left="3240" w:hanging="360"/>
+      </w:pPr>
+      <w:rPr>
+        <w:rFonts w:ascii="Wingdings" w:hAnsi="Wingdings" w:hint="default"/>
+      </w:rPr>
+    </w:lvl>
+    <w:lvl w:ilvl="3" w:tplc="40090001" w:tentative="1">
+      <w:start w:val="1"/>
+      <w:numFmt w:val="bullet"/>
+      <w:lvlText w:val=""/>
+      <w:lvlJc w:val="left"/>
+      <w:pPr>
+        <w:ind w:left="3960" w:hanging="360"/>
+      </w:pPr>
+      <w:rPr>
+        <w:rFonts w:ascii="Symbol" w:hAnsi="Symbol" w:hint="default"/>
+      </w:rPr>
+    </w:lvl>
+    <w:lvl w:ilvl="4" w:tplc="40090003" w:tentative="1">
+      <w:start w:val="1"/>
+      <w:numFmt w:val="bullet"/>
+      <w:lvlText w:val="o"/>
+      <w:lvlJc w:val="left"/>
+      <w:pPr>
+        <w:ind w:left="4680" w:hanging="360"/>
+      </w:pPr>
+      <w:rPr>
+        <w:rFonts w:ascii="Courier New" w:hAnsi="Courier New" w:cs="Courier New" w:hint="default"/>
+      </w:rPr>
+    </w:lvl>
+    <w:lvl w:ilvl="5" w:tplc="40090005" w:tentative="1">
+      <w:start w:val="1"/>
+      <w:numFmt w:val="bullet"/>
+      <w:lvlText w:val=""/>
+      <w:lvlJc w:val="left"/>
+      <w:pPr>
+        <w:ind w:left="5400" w:hanging="360"/>
+      </w:pPr>
+      <w:rPr>
+        <w:rFonts w:ascii="Wingdings" w:hAnsi="Wingdings" w:hint="default"/>
+      </w:rPr>
+    </w:lvl>
+    <w:lvl w:ilvl="6" w:tplc="40090001" w:tentative="1">
+      <w:start w:val="1"/>
+      <w:numFmt w:val="bullet"/>
+      <w:lvlText w:val=""/>
+      <w:lvlJc w:val="left"/>
+      <w:pPr>
+        <w:ind w:left="6120" w:hanging="360"/>
+      </w:pPr>
+      <w:rPr>
+        <w:rFonts w:ascii="Symbol" w:hAnsi="Symbol" w:hint="default"/>
+      </w:rPr>
+    </w:lvl>
+    <w:lvl w:ilvl="7" w:tplc="40090003" w:tentative="1">
+      <w:start w:val="1"/>
+      <w:numFmt w:val="bullet"/>
+      <w:lvlText w:val="o"/>
+      <w:lvlJc w:val="left"/>
+      <w:pPr>
+        <w:ind w:left="6840" w:hanging="360"/>
+      </w:pPr>
+      <w:rPr>
+        <w:rFonts w:ascii="Courier New" w:hAnsi="Courier New" w:cs="Courier New" w:hint="default"/>
+      </w:rPr>
+    </w:lvl>
+    <w:lvl w:ilvl="8" w:tplc="40090005" w:tentative="1">
+      <w:start w:val="1"/>
+      <w:numFmt w:val="bullet"/>
+      <w:lvlText w:val=""/>
+      <w:lvlJc w:val="left"/>
+      <w:pPr>
+        <w:ind w:left="7560" w:hanging="360"/>
+      </w:pPr>
+      <w:rPr>
+        <w:rFonts w:ascii="Wingdings" w:hAnsi="Wingdings" w:hint="default"/>
+      </w:rPr>
+    </w:lvl>
+  </w:abstractNum>
+  <w:abstractNum w:abstractNumId="7" w15:restartNumberingAfterBreak="0">
+    <w:nsid w:val="5725732B"/>
+    <w:multiLevelType w:val="hybridMultilevel"/>
+    <w:tmpl w:val="FCA02C60"/>
+    <w:lvl w:ilvl="0" w:tplc="4009000F">
+      <w:start w:val="1"/>
+      <w:numFmt w:val="decimal"/>
+      <w:lvlText w:val="%1."/>
+      <w:lvlJc w:val="left"/>
+      <w:pPr>
+        <w:ind w:left="1080" w:hanging="360"/>
+      </w:pPr>
+    </w:lvl>
+    <w:lvl w:ilvl="1" w:tplc="40090019" w:tentative="1">
+      <w:start w:val="1"/>
+      <w:numFmt w:val="lowerLetter"/>
+      <w:lvlText w:val="%2."/>
+      <w:lvlJc w:val="left"/>
+      <w:pPr>
+        <w:ind w:left="1800" w:hanging="360"/>
+      </w:pPr>
+    </w:lvl>
+    <w:lvl w:ilvl="2" w:tplc="4009001B" w:tentative="1">
+      <w:start w:val="1"/>
+      <w:numFmt w:val="lowerRoman"/>
+      <w:lvlText w:val="%3."/>
+      <w:lvlJc w:val="right"/>
+      <w:pPr>
+        <w:ind w:left="2520" w:hanging="180"/>
+      </w:pPr>
+    </w:lvl>
+    <w:lvl w:ilvl="3" w:tplc="4009000F" w:tentative="1">
+      <w:start w:val="1"/>
+      <w:numFmt w:val="decimal"/>
+      <w:lvlText w:val="%4."/>
+      <w:lvlJc w:val="left"/>
+      <w:pPr>
+        <w:ind w:left="3240" w:hanging="360"/>
+      </w:pPr>
+    </w:lvl>
+    <w:lvl w:ilvl="4" w:tplc="40090019" w:tentative="1">
+      <w:start w:val="1"/>
+      <w:numFmt w:val="lowerLetter"/>
+      <w:lvlText w:val="%5."/>
+      <w:lvlJc w:val="left"/>
+      <w:pPr>
+        <w:ind w:left="3960" w:hanging="360"/>
+      </w:pPr>
+    </w:lvl>
+    <w:lvl w:ilvl="5" w:tplc="4009001B" w:tentative="1">
+      <w:start w:val="1"/>
+      <w:numFmt w:val="lowerRoman"/>
+      <w:lvlText w:val="%6."/>
+      <w:lvlJc w:val="right"/>
+      <w:pPr>
+        <w:ind w:left="4680" w:hanging="180"/>
+      </w:pPr>
+    </w:lvl>
+    <w:lvl w:ilvl="6" w:tplc="4009000F" w:tentative="1">
+      <w:start w:val="1"/>
+      <w:numFmt w:val="decimal"/>
+      <w:lvlText w:val="%7."/>
+      <w:lvlJc w:val="left"/>
+      <w:pPr>
+        <w:ind w:left="5400" w:hanging="360"/>
+      </w:pPr>
+    </w:lvl>
+    <w:lvl w:ilvl="7" w:tplc="40090019" w:tentative="1">
+      <w:start w:val="1"/>
+      <w:numFmt w:val="lowerLetter"/>
+      <w:lvlText w:val="%8."/>
+      <w:lvlJc w:val="left"/>
+      <w:pPr>
+        <w:ind w:left="6120" w:hanging="360"/>
+      </w:pPr>
+    </w:lvl>
+    <w:lvl w:ilvl="8" w:tplc="4009001B" w:tentative="1">
+      <w:start w:val="1"/>
+      <w:numFmt w:val="lowerRoman"/>
+      <w:lvlText w:val="%9."/>
+      <w:lvlJc w:val="right"/>
+      <w:pPr>
+        <w:ind w:left="6840" w:hanging="180"/>
+      </w:pPr>
+    </w:lvl>
+  </w:abstractNum>
+  <w:abstractNum w:abstractNumId="8" w15:restartNumberingAfterBreak="0">
+    <w:nsid w:val="6CEC6C6B"/>
+    <w:multiLevelType w:val="hybridMultilevel"/>
+    <w:tmpl w:val="11985C18"/>
+    <w:lvl w:ilvl="0" w:tplc="40090001">
+      <w:start w:val="1"/>
+      <w:numFmt w:val="bullet"/>
+      <w:lvlText w:val=""/>
+      <w:lvlJc w:val="left"/>
+      <w:pPr>
+        <w:ind w:left="1440" w:hanging="360"/>
+      </w:pPr>
+      <w:rPr>
+        <w:rFonts w:ascii="Symbol" w:hAnsi="Symbol" w:hint="default"/>
+      </w:rPr>
+    </w:lvl>
+    <w:lvl w:ilvl="1" w:tplc="40090003" w:tentative="1">
+      <w:start w:val="1"/>
+      <w:numFmt w:val="bullet"/>
+      <w:lvlText w:val="o"/>
+      <w:lvlJc w:val="left"/>
+      <w:pPr>
+        <w:ind w:left="2160" w:hanging="360"/>
+      </w:pPr>
+      <w:rPr>
+        <w:rFonts w:ascii="Courier New" w:hAnsi="Courier New" w:cs="Courier New" w:hint="default"/>
+      </w:rPr>
+    </w:lvl>
+    <w:lvl w:ilvl="2" w:tplc="40090005" w:tentative="1">
+      <w:start w:val="1"/>
+      <w:numFmt w:val="bullet"/>
+      <w:lvlText w:val=""/>
+      <w:lvlJc w:val="left"/>
+      <w:pPr>
+        <w:ind w:left="2880" w:hanging="360"/>
+      </w:pPr>
+      <w:rPr>
+        <w:rFonts w:ascii="Wingdings" w:hAnsi="Wingdings" w:hint="default"/>
+      </w:rPr>
+    </w:lvl>
+    <w:lvl w:ilvl="3" w:tplc="40090001" w:tentative="1">
+      <w:start w:val="1"/>
+      <w:numFmt w:val="bullet"/>
+      <w:lvlText w:val=""/>
+      <w:lvlJc w:val="left"/>
+      <w:pPr>
+        <w:ind w:left="3600" w:hanging="360"/>
+      </w:pPr>
+      <w:rPr>
+        <w:rFonts w:ascii="Symbol" w:hAnsi="Symbol" w:hint="default"/>
+      </w:rPr>
+    </w:lvl>
+    <w:lvl w:ilvl="4" w:tplc="40090003" w:tentative="1">
+      <w:start w:val="1"/>
+      <w:numFmt w:val="bullet"/>
+      <w:lvlText w:val="o"/>
+      <w:lvlJc w:val="left"/>
+      <w:pPr>
+        <w:ind w:left="4320" w:hanging="360"/>
+      </w:pPr>
+      <w:rPr>
+        <w:rFonts w:ascii="Courier New" w:hAnsi="Courier New" w:cs="Courier New" w:hint="default"/>
+      </w:rPr>
+    </w:lvl>
+    <w:lvl w:ilvl="5" w:tplc="40090005" w:tentative="1">
+      <w:start w:val="1"/>
+      <w:numFmt w:val="bullet"/>
+      <w:lvlText w:val=""/>
+      <w:lvlJc w:val="left"/>
+      <w:pPr>
+        <w:ind w:left="5040" w:hanging="360"/>
+      </w:pPr>
+      <w:rPr>
+        <w:rFonts w:ascii="Wingdings" w:hAnsi="Wingdings" w:hint="default"/>
+      </w:rPr>
+    </w:lvl>
+    <w:lvl w:ilvl="6" w:tplc="40090001" w:tentative="1">
+      <w:start w:val="1"/>
+      <w:numFmt w:val="bullet"/>
+      <w:lvlText w:val=""/>
+      <w:lvlJc w:val="left"/>
+      <w:pPr>
+        <w:ind w:left="5760" w:hanging="360"/>
+      </w:pPr>
+      <w:rPr>
+        <w:rFonts w:ascii="Symbol" w:hAnsi="Symbol" w:hint="default"/>
+      </w:rPr>
+    </w:lvl>
+    <w:lvl w:ilvl="7" w:tplc="40090003" w:tentative="1">
+      <w:start w:val="1"/>
+      <w:numFmt w:val="bullet"/>
+      <w:lvlText w:val="o"/>
+      <w:lvlJc w:val="left"/>
+      <w:pPr>
+        <w:ind w:left="6480" w:hanging="360"/>
+      </w:pPr>
+      <w:rPr>
+        <w:rFonts w:ascii="Courier New" w:hAnsi="Courier New" w:cs="Courier New" w:hint="default"/>
+      </w:rPr>
+    </w:lvl>
+    <w:lvl w:ilvl="8" w:tplc="40090005" w:tentative="1">
+      <w:start w:val="1"/>
+      <w:numFmt w:val="bullet"/>
+      <w:lvlText w:val=""/>
+      <w:lvlJc w:val="left"/>
+      <w:pPr>
+        <w:ind w:left="7200" w:hanging="360"/>
+      </w:pPr>
+      <w:rPr>
+        <w:rFonts w:ascii="Wingdings" w:hAnsi="Wingdings" w:hint="default"/>
+      </w:rPr>
+    </w:lvl>
+  </w:abstractNum>
+  <w:abstractNum w:abstractNumId="9" w15:restartNumberingAfterBreak="0">
+    <w:nsid w:val="7EC76473"/>
+    <w:multiLevelType w:val="hybridMultilevel"/>
+    <w:tmpl w:val="B6D0D16A"/>
+    <w:lvl w:ilvl="0" w:tplc="40090001">
+      <w:start w:val="1"/>
+      <w:numFmt w:val="bullet"/>
+      <w:lvlText w:val=""/>
+      <w:lvlJc w:val="left"/>
+      <w:pPr>
+        <w:ind w:left="1440" w:hanging="360"/>
+      </w:pPr>
+      <w:rPr>
+        <w:rFonts w:ascii="Symbol" w:hAnsi="Symbol" w:hint="default"/>
+      </w:rPr>
+    </w:lvl>
+    <w:lvl w:ilvl="1" w:tplc="40090003" w:tentative="1">
+      <w:start w:val="1"/>
+      <w:numFmt w:val="bullet"/>
+      <w:lvlText w:val="o"/>
+      <w:lvlJc w:val="left"/>
+      <w:pPr>
+        <w:ind w:left="2160" w:hanging="360"/>
+      </w:pPr>
+      <w:rPr>
+        <w:rFonts w:ascii="Courier New" w:hAnsi="Courier New" w:cs="Courier New" w:hint="default"/>
+      </w:rPr>
+    </w:lvl>
+    <w:lvl w:ilvl="2" w:tplc="40090005" w:tentative="1">
+      <w:start w:val="1"/>
+      <w:numFmt w:val="bullet"/>
+      <w:lvlText w:val=""/>
+      <w:lvlJc w:val="left"/>
+      <w:pPr>
+        <w:ind w:left="2880" w:hanging="360"/>
+      </w:pPr>
+      <w:rPr>
+        <w:rFonts w:ascii="Wingdings" w:hAnsi="Wingdings" w:hint="default"/>
+      </w:rPr>
+    </w:lvl>
+    <w:lvl w:ilvl="3" w:tplc="40090001" w:tentative="1">
+      <w:start w:val="1"/>
+      <w:numFmt w:val="bullet"/>
+      <w:lvlText w:val=""/>
+      <w:lvlJc w:val="left"/>
+      <w:pPr>
+        <w:ind w:left="3600" w:hanging="360"/>
+      </w:pPr>
+      <w:rPr>
+        <w:rFonts w:ascii="Symbol" w:hAnsi="Symbol" w:hint="default"/>
+      </w:rPr>
+    </w:lvl>
+    <w:lvl w:ilvl="4" w:tplc="40090003" w:tentative="1">
+      <w:start w:val="1"/>
+      <w:numFmt w:val="bullet"/>
+      <w:lvlText w:val="o"/>
+      <w:lvlJc w:val="left"/>
+      <w:pPr>
+        <w:ind w:left="4320" w:hanging="360"/>
+      </w:pPr>
+      <w:rPr>
+        <w:rFonts w:ascii="Courier New" w:hAnsi="Courier New" w:cs="Courier New" w:hint="default"/>
+      </w:rPr>
+    </w:lvl>
+    <w:lvl w:ilvl="5" w:tplc="40090005" w:tentative="1">
+      <w:start w:val="1"/>
+      <w:numFmt w:val="bullet"/>
+      <w:lvlText w:val=""/>
+      <w:lvlJc w:val="left"/>
+      <w:pPr>
+        <w:ind w:left="5040" w:hanging="360"/>
+      </w:pPr>
+      <w:rPr>
+        <w:rFonts w:ascii="Wingdings" w:hAnsi="Wingdings" w:hint="default"/>
+      </w:rPr>
+    </w:lvl>
+    <w:lvl w:ilvl="6" w:tplc="40090001" w:tentative="1">
+      <w:start w:val="1"/>
+      <w:numFmt w:val="bullet"/>
+      <w:lvlText w:val=""/>
+      <w:lvlJc w:val="left"/>
+      <w:pPr>
+        <w:ind w:left="5760" w:hanging="360"/>
+      </w:pPr>
+      <w:rPr>
+        <w:rFonts w:ascii="Symbol" w:hAnsi="Symbol" w:hint="default"/>
+      </w:rPr>
+    </w:lvl>
+    <w:lvl w:ilvl="7" w:tplc="40090003" w:tentative="1">
+      <w:start w:val="1"/>
+      <w:numFmt w:val="bullet"/>
+      <w:lvlText w:val="o"/>
+      <w:lvlJc w:val="left"/>
+      <w:pPr>
+        <w:ind w:left="6480" w:hanging="360"/>
+      </w:pPr>
+      <w:rPr>
+        <w:rFonts w:ascii="Courier New" w:hAnsi="Courier New" w:cs="Courier New" w:hint="default"/>
+      </w:rPr>
+    </w:lvl>
+    <w:lvl w:ilvl="8" w:tplc="40090005" w:tentative="1">
+      <w:start w:val="1"/>
+      <w:numFmt w:val="bullet"/>
+      <w:lvlText w:val=""/>
+      <w:lvlJc w:val="left"/>
+      <w:pPr>
+        <w:ind w:left="7200" w:hanging="360"/>
       </w:pPr>
       <w:rPr>
         <w:rFonts w:ascii="Wingdings" w:hAnsi="Wingdings" w:hint="default"/>
@@ -140,7 +3257,34 @@
     </w:lvl>
   </w:abstractNum>
   <w:num w:numId="1">
+    <w:abstractNumId w:val="4"/>
+  </w:num>
+  <w:num w:numId="2">
+    <w:abstractNumId w:val="1"/>
+  </w:num>
+  <w:num w:numId="3">
+    <w:abstractNumId w:val="2"/>
+  </w:num>
+  <w:num w:numId="4">
+    <w:abstractNumId w:val="7"/>
+  </w:num>
+  <w:num w:numId="5">
+    <w:abstractNumId w:val="3"/>
+  </w:num>
+  <w:num w:numId="6">
     <w:abstractNumId w:val="0"/>
+  </w:num>
+  <w:num w:numId="7">
+    <w:abstractNumId w:val="9"/>
+  </w:num>
+  <w:num w:numId="8">
+    <w:abstractNumId w:val="8"/>
+  </w:num>
+  <w:num w:numId="9">
+    <w:abstractNumId w:val="6"/>
+  </w:num>
+  <w:num w:numId="10">
+    <w:abstractNumId w:val="5"/>
   </w:num>
 </w:numbering>
 </file>
@@ -547,6 +3691,28 @@
       <w:noProof/>
     </w:rPr>
   </w:style>
+  <w:style w:type="paragraph" w:styleId="Heading1">
+    <w:name w:val="heading 1"/>
+    <w:basedOn w:val="Normal"/>
+    <w:link w:val="Heading1Char"/>
+    <w:uiPriority w:val="9"/>
+    <w:qFormat/>
+    <w:rsid w:val="00633F1C"/>
+    <w:pPr>
+      <w:spacing w:before="100" w:beforeAutospacing="1" w:after="100" w:afterAutospacing="1" w:line="240" w:lineRule="auto"/>
+      <w:outlineLvl w:val="0"/>
+    </w:pPr>
+    <w:rPr>
+      <w:rFonts w:ascii="Times New Roman" w:eastAsia="Times New Roman" w:hAnsi="Times New Roman" w:cs="Times New Roman"/>
+      <w:b/>
+      <w:bCs/>
+      <w:noProof w:val="0"/>
+      <w:kern w:val="36"/>
+      <w:sz w:val="48"/>
+      <w:szCs w:val="48"/>
+      <w:lang w:eastAsia="en-IN"/>
+    </w:rPr>
+  </w:style>
   <w:style w:type="character" w:default="1" w:styleId="DefaultParagraphFont">
     <w:name w:val="Default Paragraph Font"/>
     <w:uiPriority w:val="1"/>
@@ -584,6 +3750,132 @@
       <w:ind w:left="720"/>
       <w:contextualSpacing/>
     </w:pPr>
+  </w:style>
+  <w:style w:type="character" w:styleId="Hyperlink">
+    <w:name w:val="Hyperlink"/>
+    <w:basedOn w:val="DefaultParagraphFont"/>
+    <w:uiPriority w:val="99"/>
+    <w:semiHidden/>
+    <w:unhideWhenUsed/>
+    <w:rsid w:val="00E32186"/>
+    <w:rPr>
+      <w:color w:val="0000FF"/>
+      <w:u w:val="single"/>
+    </w:rPr>
+  </w:style>
+  <w:style w:type="character" w:customStyle="1" w:styleId="Heading1Char">
+    <w:name w:val="Heading 1 Char"/>
+    <w:basedOn w:val="DefaultParagraphFont"/>
+    <w:link w:val="Heading1"/>
+    <w:uiPriority w:val="9"/>
+    <w:rsid w:val="00633F1C"/>
+    <w:rPr>
+      <w:rFonts w:ascii="Times New Roman" w:eastAsia="Times New Roman" w:hAnsi="Times New Roman" w:cs="Times New Roman"/>
+      <w:b/>
+      <w:bCs/>
+      <w:kern w:val="36"/>
+      <w:sz w:val="48"/>
+      <w:szCs w:val="48"/>
+      <w:lang w:eastAsia="en-IN"/>
+    </w:rPr>
+  </w:style>
+  <w:style w:type="character" w:customStyle="1" w:styleId="strong">
+    <w:name w:val="strong"/>
+    <w:basedOn w:val="DefaultParagraphFont"/>
+    <w:rsid w:val="00633F1C"/>
+  </w:style>
+  <w:style w:type="paragraph" w:styleId="NormalWeb">
+    <w:name w:val="Normal (Web)"/>
+    <w:basedOn w:val="Normal"/>
+    <w:uiPriority w:val="99"/>
+    <w:semiHidden/>
+    <w:unhideWhenUsed/>
+    <w:rsid w:val="00633F1C"/>
+    <w:pPr>
+      <w:spacing w:before="100" w:beforeAutospacing="1" w:after="100" w:afterAutospacing="1" w:line="240" w:lineRule="auto"/>
+    </w:pPr>
+    <w:rPr>
+      <w:rFonts w:ascii="Times New Roman" w:eastAsia="Times New Roman" w:hAnsi="Times New Roman" w:cs="Times New Roman"/>
+      <w:noProof w:val="0"/>
+      <w:sz w:val="24"/>
+      <w:szCs w:val="24"/>
+      <w:lang w:eastAsia="en-IN"/>
+    </w:rPr>
+  </w:style>
+  <w:style w:type="character" w:styleId="Strong0">
+    <w:name w:val="Strong"/>
+    <w:basedOn w:val="DefaultParagraphFont"/>
+    <w:uiPriority w:val="22"/>
+    <w:qFormat/>
+    <w:rsid w:val="00633F1C"/>
+    <w:rPr>
+      <w:b/>
+      <w:bCs/>
+    </w:rPr>
+  </w:style>
+  <w:style w:type="character" w:styleId="HTMLCode">
+    <w:name w:val="HTML Code"/>
+    <w:basedOn w:val="DefaultParagraphFont"/>
+    <w:uiPriority w:val="99"/>
+    <w:semiHidden/>
+    <w:unhideWhenUsed/>
+    <w:rsid w:val="00633F1C"/>
+    <w:rPr>
+      <w:rFonts w:ascii="Courier New" w:eastAsia="Times New Roman" w:hAnsi="Courier New" w:cs="Courier New"/>
+      <w:sz w:val="20"/>
+      <w:szCs w:val="20"/>
+    </w:rPr>
+  </w:style>
+  <w:style w:type="paragraph" w:styleId="HTMLPreformatted">
+    <w:name w:val="HTML Preformatted"/>
+    <w:basedOn w:val="Normal"/>
+    <w:link w:val="HTMLPreformattedChar"/>
+    <w:uiPriority w:val="99"/>
+    <w:semiHidden/>
+    <w:unhideWhenUsed/>
+    <w:rsid w:val="00633F1C"/>
+    <w:pPr>
+      <w:tabs>
+        <w:tab w:val="left" w:pos="916"/>
+        <w:tab w:val="left" w:pos="1832"/>
+        <w:tab w:val="left" w:pos="2748"/>
+        <w:tab w:val="left" w:pos="3664"/>
+        <w:tab w:val="left" w:pos="4580"/>
+        <w:tab w:val="left" w:pos="5496"/>
+        <w:tab w:val="left" w:pos="6412"/>
+        <w:tab w:val="left" w:pos="7328"/>
+        <w:tab w:val="left" w:pos="8244"/>
+        <w:tab w:val="left" w:pos="9160"/>
+        <w:tab w:val="left" w:pos="10076"/>
+        <w:tab w:val="left" w:pos="10992"/>
+        <w:tab w:val="left" w:pos="11908"/>
+        <w:tab w:val="left" w:pos="12824"/>
+        <w:tab w:val="left" w:pos="13740"/>
+        <w:tab w:val="left" w:pos="14656"/>
+      </w:tabs>
+      <w:spacing w:after="0" w:line="240" w:lineRule="auto"/>
+    </w:pPr>
+    <w:rPr>
+      <w:rFonts w:ascii="Courier New" w:eastAsia="Times New Roman" w:hAnsi="Courier New" w:cs="Courier New"/>
+      <w:noProof w:val="0"/>
+      <w:sz w:val="20"/>
+      <w:szCs w:val="20"/>
+      <w:lang w:eastAsia="en-IN"/>
+    </w:rPr>
+  </w:style>
+  <w:style w:type="character" w:customStyle="1" w:styleId="HTMLPreformattedChar">
+    <w:name w:val="HTML Preformatted Char"/>
+    <w:basedOn w:val="DefaultParagraphFont"/>
+    <w:link w:val="HTMLPreformatted"/>
+    <w:uiPriority w:val="99"/>
+    <w:semiHidden/>
+    <w:rsid w:val="00633F1C"/>
+    <w:rPr>
+      <w:rFonts w:ascii="Courier New" w:eastAsia="Times New Roman" w:hAnsi="Courier New" w:cs="Courier New"/>
+      <w:sz w:val="20"/>
+      <w:szCs w:val="20"/>
+      <w:lang w:eastAsia="en-IN"/>
+    </w:rPr>
   </w:style>
 </w:styles>
 </file>

</xml_diff>